<commit_message>
Update Execution & Testing Evidence.docx
</commit_message>
<xml_diff>
--- a/Development Evidence/Execution & Testing Evidence.docx
+++ b/Development Evidence/Execution & Testing Evidence.docx
@@ -985,7 +985,39 @@
           <w:sz w:val="24"/>
           <w:szCs w:val="24"/>
         </w:rPr>
-        <w:t>There are various conditions catered for during the authentication process, where the microservice is requested to perform verification with the database.</w:t>
+        <w:t xml:space="preserve">There are various conditions catered for during the authentication process, where the microservice is requested to perform verification </w:t>
+      </w:r>
+      <w:r>
+        <w:rPr>
+          <w:rFonts w:ascii="Arial" w:hAnsi="Arial" w:cs="Arial"/>
+          <w:sz w:val="24"/>
+          <w:szCs w:val="24"/>
+        </w:rPr>
+        <w:t>using</w:t>
+      </w:r>
+      <w:r>
+        <w:rPr>
+          <w:rFonts w:ascii="Arial" w:hAnsi="Arial" w:cs="Arial"/>
+          <w:sz w:val="24"/>
+          <w:szCs w:val="24"/>
+        </w:rPr>
+        <w:t xml:space="preserve"> database</w:t>
+      </w:r>
+      <w:r>
+        <w:rPr>
+          <w:rFonts w:ascii="Arial" w:hAnsi="Arial" w:cs="Arial"/>
+          <w:sz w:val="24"/>
+          <w:szCs w:val="24"/>
+        </w:rPr>
+        <w:t xml:space="preserve"> records</w:t>
+      </w:r>
+      <w:r>
+        <w:rPr>
+          <w:rFonts w:ascii="Arial" w:hAnsi="Arial" w:cs="Arial"/>
+          <w:sz w:val="24"/>
+          <w:szCs w:val="24"/>
+        </w:rPr>
+        <w:t>.</w:t>
       </w:r>
       <w:r>
         <w:rPr>
@@ -1108,7 +1140,23 @@
           <w:sz w:val="24"/>
           <w:szCs w:val="24"/>
         </w:rPr>
-        <w:t>Log in credentials will be created by a system administrator, who has direct</w:t>
+        <w:t xml:space="preserve">Log in credentials will be created by a system administrator, who has </w:t>
+      </w:r>
+      <w:r>
+        <w:rPr>
+          <w:rFonts w:ascii="Arial" w:hAnsi="Arial" w:cs="Arial"/>
+          <w:sz w:val="24"/>
+          <w:szCs w:val="24"/>
+        </w:rPr>
+        <w:t xml:space="preserve">a </w:t>
+      </w:r>
+      <w:r>
+        <w:rPr>
+          <w:rFonts w:ascii="Arial" w:hAnsi="Arial" w:cs="Arial"/>
+          <w:sz w:val="24"/>
+          <w:szCs w:val="24"/>
+        </w:rPr>
+        <w:t>direct</w:t>
       </w:r>
       <w:r>
         <w:rPr>
@@ -1266,7 +1314,15 @@
           <w:sz w:val="24"/>
           <w:szCs w:val="24"/>
         </w:rPr>
-        <w:t>The process can be seen in the Wireshark capture of Figure 5.</w:t>
+        <w:t>One of the test results from performing this</w:t>
+      </w:r>
+      <w:r>
+        <w:rPr>
+          <w:rFonts w:ascii="Arial" w:hAnsi="Arial" w:cs="Arial"/>
+          <w:sz w:val="24"/>
+          <w:szCs w:val="24"/>
+        </w:rPr>
+        <w:t xml:space="preserve"> process can be seen in the Wireshark capture of Figure 5.</w:t>
       </w:r>
     </w:p>
     <w:p>
@@ -1459,21 +1515,22 @@
     <w:p>
       <w:pPr>
         <w:spacing w:line="480" w:lineRule="auto"/>
-        <w:rPr>
-          <w:rFonts w:ascii="Arial" w:hAnsi="Arial" w:cs="Arial"/>
-          <w:color w:val="000000" w:themeColor="text1"/>
-          <w:sz w:val="24"/>
-          <w:szCs w:val="24"/>
-        </w:rPr>
-      </w:pPr>
-      <w:r>
-        <w:rPr>
-          <w:rFonts w:ascii="Arial" w:hAnsi="Arial" w:cs="Arial"/>
-          <w:color w:val="000000" w:themeColor="text1"/>
-          <w:sz w:val="24"/>
-          <w:szCs w:val="24"/>
-        </w:rPr>
-        <w:t>Once the form is submitted to the web application it encrypts the password, splits the byte code string representing the password into a list of integers, and then creates a list with the username as the first element and the list of integers a</w:t>
+        <w:jc w:val="both"/>
+        <w:rPr>
+          <w:rFonts w:ascii="Arial" w:hAnsi="Arial" w:cs="Arial"/>
+          <w:color w:val="000000" w:themeColor="text1"/>
+          <w:sz w:val="24"/>
+          <w:szCs w:val="24"/>
+        </w:rPr>
+      </w:pPr>
+      <w:r>
+        <w:rPr>
+          <w:rFonts w:ascii="Arial" w:hAnsi="Arial" w:cs="Arial"/>
+          <w:color w:val="000000" w:themeColor="text1"/>
+          <w:sz w:val="24"/>
+          <w:szCs w:val="24"/>
+        </w:rPr>
+        <w:t>Once the form is submitted to the web application it encrypts the password, splits the bytecode string representing the password into a list of integers, and then creates a list with the username as the first element and the list of integers a</w:t>
       </w:r>
       <w:r>
         <w:rPr>
@@ -1500,6 +1557,15 @@
           <w:sz w:val="24"/>
           <w:szCs w:val="24"/>
         </w:rPr>
+        <w:t>’s</w:t>
+      </w:r>
+      <w:r>
+        <w:rPr>
+          <w:rFonts w:ascii="Arial" w:hAnsi="Arial" w:cs="Arial"/>
+          <w:color w:val="000000" w:themeColor="text1"/>
+          <w:sz w:val="24"/>
+          <w:szCs w:val="24"/>
+        </w:rPr>
         <w:t xml:space="preserve"> API</w:t>
       </w:r>
       <w:r>
@@ -1509,7 +1575,16 @@
           <w:sz w:val="24"/>
           <w:szCs w:val="24"/>
         </w:rPr>
-        <w:t>, which is presented in Figure 6.</w:t>
+        <w:t>. Test results of this process are</w:t>
+      </w:r>
+      <w:r>
+        <w:rPr>
+          <w:rFonts w:ascii="Arial" w:hAnsi="Arial" w:cs="Arial"/>
+          <w:color w:val="000000" w:themeColor="text1"/>
+          <w:sz w:val="24"/>
+          <w:szCs w:val="24"/>
+        </w:rPr>
+        <w:t xml:space="preserve"> presented in Figure 6.</w:t>
       </w:r>
       <w:r>
         <w:rPr>
@@ -1557,8 +1632,1144 @@
         <w:t>, in the form of a username, hashed password, and authorisation level from the database. The fetched values are then compared with those submitted by the user and an appropriate response submitted to the web application as seen in Figure 7.</w:t>
       </w:r>
     </w:p>
+    <w:p>
+      <w:pPr>
+        <w:spacing w:line="480" w:lineRule="auto"/>
+        <w:rPr>
+          <w:rFonts w:ascii="Arial" w:hAnsi="Arial" w:cs="Arial"/>
+          <w:color w:val="000000" w:themeColor="text1"/>
+          <w:sz w:val="24"/>
+          <w:szCs w:val="24"/>
+        </w:rPr>
+      </w:pPr>
+    </w:p>
+    <w:p>
+      <w:pPr>
+        <w:keepNext/>
+        <w:spacing w:line="480" w:lineRule="auto"/>
+        <w:jc w:val="center"/>
+      </w:pPr>
+      <w:r>
+        <w:rPr>
+          <w:rFonts w:ascii="Arial" w:hAnsi="Arial" w:cs="Arial"/>
+          <w:noProof/>
+          <w:color w:val="000000" w:themeColor="text1"/>
+          <w:sz w:val="24"/>
+          <w:szCs w:val="24"/>
+        </w:rPr>
+        <w:lastRenderedPageBreak/>
+        <w:drawing>
+          <wp:inline distT="0" distB="0" distL="0" distR="0" wp14:anchorId="48D5FEEE" wp14:editId="35DB34BC">
+            <wp:extent cx="5276850" cy="4302257"/>
+            <wp:effectExtent l="19050" t="19050" r="19050" b="22225"/>
+            <wp:docPr id="6" name="Picture 6"/>
+            <wp:cNvGraphicFramePr>
+              <a:graphicFrameLocks xmlns:a="http://schemas.openxmlformats.org/drawingml/2006/main" noChangeAspect="1"/>
+            </wp:cNvGraphicFramePr>
+            <a:graphic xmlns:a="http://schemas.openxmlformats.org/drawingml/2006/main">
+              <a:graphicData uri="http://schemas.openxmlformats.org/drawingml/2006/picture">
+                <pic:pic xmlns:pic="http://schemas.openxmlformats.org/drawingml/2006/picture">
+                  <pic:nvPicPr>
+                    <pic:cNvPr id="0" name="Picture 6"/>
+                    <pic:cNvPicPr>
+                      <a:picLocks noChangeAspect="1" noChangeArrowheads="1"/>
+                    </pic:cNvPicPr>
+                  </pic:nvPicPr>
+                  <pic:blipFill>
+                    <a:blip r:embed="rId13">
+                      <a:extLst>
+                        <a:ext uri="{28A0092B-C50C-407E-A947-70E740481C1C}">
+                          <a14:useLocalDpi xmlns:a14="http://schemas.microsoft.com/office/drawing/2010/main" val="0"/>
+                        </a:ext>
+                      </a:extLst>
+                    </a:blip>
+                    <a:srcRect/>
+                    <a:stretch>
+                      <a:fillRect/>
+                    </a:stretch>
+                  </pic:blipFill>
+                  <pic:spPr bwMode="auto">
+                    <a:xfrm>
+                      <a:off x="0" y="0"/>
+                      <a:ext cx="5294964" cy="4317025"/>
+                    </a:xfrm>
+                    <a:prstGeom prst="rect">
+                      <a:avLst/>
+                    </a:prstGeom>
+                    <a:noFill/>
+                    <a:ln>
+                      <a:solidFill>
+                        <a:schemeClr val="accent1"/>
+                      </a:solidFill>
+                    </a:ln>
+                  </pic:spPr>
+                </pic:pic>
+              </a:graphicData>
+            </a:graphic>
+          </wp:inline>
+        </w:drawing>
+      </w:r>
+    </w:p>
+    <w:p>
+      <w:pPr>
+        <w:pStyle w:val="Caption"/>
+        <w:spacing w:line="480" w:lineRule="auto"/>
+        <w:jc w:val="center"/>
+        <w:rPr>
+          <w:rFonts w:ascii="Arial" w:hAnsi="Arial" w:cs="Arial"/>
+          <w:b/>
+          <w:bCs/>
+          <w:i w:val="0"/>
+          <w:iCs w:val="0"/>
+          <w:color w:val="000000" w:themeColor="text1"/>
+          <w:sz w:val="20"/>
+          <w:szCs w:val="20"/>
+          <w:u w:val="single"/>
+        </w:rPr>
+      </w:pPr>
+      <w:r>
+        <w:rPr>
+          <w:rFonts w:ascii="Arial" w:hAnsi="Arial" w:cs="Arial"/>
+          <w:b/>
+          <w:bCs/>
+          <w:i w:val="0"/>
+          <w:iCs w:val="0"/>
+          <w:color w:val="000000" w:themeColor="text1"/>
+          <w:sz w:val="20"/>
+          <w:szCs w:val="20"/>
+          <w:u w:val="single"/>
+        </w:rPr>
+        <w:t xml:space="preserve">Figure </w:t>
+      </w:r>
+      <w:r>
+        <w:rPr>
+          <w:rFonts w:ascii="Arial" w:hAnsi="Arial" w:cs="Arial"/>
+          <w:b/>
+          <w:bCs/>
+          <w:i w:val="0"/>
+          <w:iCs w:val="0"/>
+          <w:color w:val="000000" w:themeColor="text1"/>
+          <w:sz w:val="20"/>
+          <w:szCs w:val="20"/>
+          <w:u w:val="single"/>
+        </w:rPr>
+        <w:t>6</w:t>
+      </w:r>
+      <w:r>
+        <w:rPr>
+          <w:rFonts w:ascii="Arial" w:hAnsi="Arial" w:cs="Arial"/>
+          <w:b/>
+          <w:bCs/>
+          <w:i w:val="0"/>
+          <w:iCs w:val="0"/>
+          <w:color w:val="000000" w:themeColor="text1"/>
+          <w:sz w:val="20"/>
+          <w:szCs w:val="20"/>
+          <w:u w:val="single"/>
+        </w:rPr>
+        <w:t xml:space="preserve"> – </w:t>
+      </w:r>
+      <w:r>
+        <w:rPr>
+          <w:rFonts w:ascii="Arial" w:hAnsi="Arial" w:cs="Arial"/>
+          <w:b/>
+          <w:bCs/>
+          <w:i w:val="0"/>
+          <w:iCs w:val="0"/>
+          <w:color w:val="000000" w:themeColor="text1"/>
+          <w:sz w:val="20"/>
+          <w:szCs w:val="20"/>
+          <w:u w:val="single"/>
+        </w:rPr>
+        <w:t xml:space="preserve">Wireshark Capture </w:t>
+      </w:r>
+      <w:r>
+        <w:rPr>
+          <w:rFonts w:ascii="Arial" w:hAnsi="Arial" w:cs="Arial"/>
+          <w:b/>
+          <w:bCs/>
+          <w:i w:val="0"/>
+          <w:iCs w:val="0"/>
+          <w:color w:val="000000" w:themeColor="text1"/>
+          <w:sz w:val="20"/>
+          <w:szCs w:val="20"/>
+          <w:u w:val="single"/>
+        </w:rPr>
+        <w:t>of JSON Object Sent to Microservice API</w:t>
+      </w:r>
+    </w:p>
+    <w:p>
+      <w:pPr>
+        <w:keepNext/>
+      </w:pPr>
+      <w:r>
+        <w:rPr>
+          <w:noProof/>
+        </w:rPr>
+        <w:drawing>
+          <wp:inline distT="0" distB="0" distL="0" distR="0" wp14:anchorId="14C34345" wp14:editId="435702D0">
+            <wp:extent cx="5724525" cy="3495675"/>
+            <wp:effectExtent l="19050" t="19050" r="28575" b="28575"/>
+            <wp:docPr id="7" name="Picture 7"/>
+            <wp:cNvGraphicFramePr>
+              <a:graphicFrameLocks xmlns:a="http://schemas.openxmlformats.org/drawingml/2006/main" noChangeAspect="1"/>
+            </wp:cNvGraphicFramePr>
+            <a:graphic xmlns:a="http://schemas.openxmlformats.org/drawingml/2006/main">
+              <a:graphicData uri="http://schemas.openxmlformats.org/drawingml/2006/picture">
+                <pic:pic xmlns:pic="http://schemas.openxmlformats.org/drawingml/2006/picture">
+                  <pic:nvPicPr>
+                    <pic:cNvPr id="0" name="Picture 7"/>
+                    <pic:cNvPicPr>
+                      <a:picLocks noChangeAspect="1" noChangeArrowheads="1"/>
+                    </pic:cNvPicPr>
+                  </pic:nvPicPr>
+                  <pic:blipFill>
+                    <a:blip r:embed="rId14">
+                      <a:extLst>
+                        <a:ext uri="{28A0092B-C50C-407E-A947-70E740481C1C}">
+                          <a14:useLocalDpi xmlns:a14="http://schemas.microsoft.com/office/drawing/2010/main" val="0"/>
+                        </a:ext>
+                      </a:extLst>
+                    </a:blip>
+                    <a:srcRect/>
+                    <a:stretch>
+                      <a:fillRect/>
+                    </a:stretch>
+                  </pic:blipFill>
+                  <pic:spPr bwMode="auto">
+                    <a:xfrm>
+                      <a:off x="0" y="0"/>
+                      <a:ext cx="5724525" cy="3495675"/>
+                    </a:xfrm>
+                    <a:prstGeom prst="rect">
+                      <a:avLst/>
+                    </a:prstGeom>
+                    <a:noFill/>
+                    <a:ln>
+                      <a:solidFill>
+                        <a:schemeClr val="accent1"/>
+                      </a:solidFill>
+                    </a:ln>
+                  </pic:spPr>
+                </pic:pic>
+              </a:graphicData>
+            </a:graphic>
+          </wp:inline>
+        </w:drawing>
+      </w:r>
+    </w:p>
+    <w:p>
+      <w:pPr>
+        <w:pStyle w:val="Caption"/>
+        <w:spacing w:line="480" w:lineRule="auto"/>
+        <w:jc w:val="center"/>
+        <w:rPr>
+          <w:rFonts w:ascii="Arial" w:hAnsi="Arial" w:cs="Arial"/>
+          <w:b/>
+          <w:bCs/>
+          <w:i w:val="0"/>
+          <w:iCs w:val="0"/>
+          <w:color w:val="000000" w:themeColor="text1"/>
+          <w:sz w:val="20"/>
+          <w:szCs w:val="20"/>
+          <w:u w:val="single"/>
+        </w:rPr>
+      </w:pPr>
+      <w:r>
+        <w:rPr>
+          <w:rFonts w:ascii="Arial" w:hAnsi="Arial" w:cs="Arial"/>
+          <w:b/>
+          <w:bCs/>
+          <w:i w:val="0"/>
+          <w:iCs w:val="0"/>
+          <w:color w:val="000000" w:themeColor="text1"/>
+          <w:sz w:val="20"/>
+          <w:szCs w:val="20"/>
+          <w:u w:val="single"/>
+        </w:rPr>
+        <w:t xml:space="preserve">Figure </w:t>
+      </w:r>
+      <w:r>
+        <w:rPr>
+          <w:rFonts w:ascii="Arial" w:hAnsi="Arial" w:cs="Arial"/>
+          <w:b/>
+          <w:bCs/>
+          <w:i w:val="0"/>
+          <w:iCs w:val="0"/>
+          <w:color w:val="000000" w:themeColor="text1"/>
+          <w:sz w:val="20"/>
+          <w:szCs w:val="20"/>
+          <w:u w:val="single"/>
+        </w:rPr>
+        <w:t>7</w:t>
+      </w:r>
+      <w:r>
+        <w:rPr>
+          <w:rFonts w:ascii="Arial" w:hAnsi="Arial" w:cs="Arial"/>
+          <w:b/>
+          <w:bCs/>
+          <w:i w:val="0"/>
+          <w:iCs w:val="0"/>
+          <w:color w:val="000000" w:themeColor="text1"/>
+          <w:sz w:val="20"/>
+          <w:szCs w:val="20"/>
+          <w:u w:val="single"/>
+        </w:rPr>
+        <w:t xml:space="preserve"> – </w:t>
+      </w:r>
+      <w:r>
+        <w:rPr>
+          <w:rFonts w:ascii="Arial" w:hAnsi="Arial" w:cs="Arial"/>
+          <w:b/>
+          <w:bCs/>
+          <w:i w:val="0"/>
+          <w:iCs w:val="0"/>
+          <w:color w:val="000000" w:themeColor="text1"/>
+          <w:sz w:val="20"/>
+          <w:szCs w:val="20"/>
+          <w:u w:val="single"/>
+        </w:rPr>
+        <w:t xml:space="preserve">Wireshark Capture of JSON Object </w:t>
+      </w:r>
+      <w:r>
+        <w:rPr>
+          <w:rFonts w:ascii="Arial" w:hAnsi="Arial" w:cs="Arial"/>
+          <w:b/>
+          <w:bCs/>
+          <w:i w:val="0"/>
+          <w:iCs w:val="0"/>
+          <w:color w:val="000000" w:themeColor="text1"/>
+          <w:sz w:val="20"/>
+          <w:szCs w:val="20"/>
+          <w:u w:val="single"/>
+        </w:rPr>
+        <w:t>Returned to Web Application</w:t>
+      </w:r>
+      <w:r>
+        <w:rPr>
+          <w:rFonts w:ascii="Arial" w:hAnsi="Arial" w:cs="Arial"/>
+          <w:b/>
+          <w:bCs/>
+          <w:i w:val="0"/>
+          <w:iCs w:val="0"/>
+          <w:color w:val="000000" w:themeColor="text1"/>
+          <w:sz w:val="20"/>
+          <w:szCs w:val="20"/>
+          <w:u w:val="single"/>
+        </w:rPr>
+        <w:t xml:space="preserve"> API</w:t>
+      </w:r>
+    </w:p>
+    <w:p>
+      <w:pPr>
+        <w:pStyle w:val="Caption"/>
+        <w:spacing w:line="480" w:lineRule="auto"/>
+        <w:jc w:val="both"/>
+        <w:rPr>
+          <w:rFonts w:ascii="Arial" w:hAnsi="Arial" w:cs="Arial"/>
+          <w:i w:val="0"/>
+          <w:iCs w:val="0"/>
+          <w:color w:val="000000" w:themeColor="text1"/>
+          <w:sz w:val="24"/>
+          <w:szCs w:val="24"/>
+        </w:rPr>
+      </w:pPr>
+      <w:r>
+        <w:rPr>
+          <w:rFonts w:ascii="Arial" w:hAnsi="Arial" w:cs="Arial"/>
+          <w:i w:val="0"/>
+          <w:iCs w:val="0"/>
+          <w:color w:val="000000" w:themeColor="text1"/>
+          <w:sz w:val="24"/>
+          <w:szCs w:val="24"/>
+        </w:rPr>
+        <w:lastRenderedPageBreak/>
+        <w:t>The JSON response</w:t>
+      </w:r>
+      <w:r>
+        <w:rPr>
+          <w:rFonts w:ascii="Arial" w:hAnsi="Arial" w:cs="Arial"/>
+          <w:i w:val="0"/>
+          <w:iCs w:val="0"/>
+          <w:color w:val="000000" w:themeColor="text1"/>
+          <w:sz w:val="24"/>
+          <w:szCs w:val="24"/>
+        </w:rPr>
+        <w:t xml:space="preserve"> submitted to the web application’s appropriate </w:t>
+      </w:r>
+      <w:r>
+        <w:rPr>
+          <w:rFonts w:ascii="Arial" w:hAnsi="Arial" w:cs="Arial"/>
+          <w:i w:val="0"/>
+          <w:iCs w:val="0"/>
+          <w:color w:val="000000" w:themeColor="text1"/>
+          <w:sz w:val="24"/>
+          <w:szCs w:val="24"/>
+        </w:rPr>
+        <w:t>API is</w:t>
+      </w:r>
+      <w:r>
+        <w:rPr>
+          <w:rFonts w:ascii="Arial" w:hAnsi="Arial" w:cs="Arial"/>
+          <w:i w:val="0"/>
+          <w:iCs w:val="0"/>
+          <w:color w:val="000000" w:themeColor="text1"/>
+          <w:sz w:val="24"/>
+          <w:szCs w:val="24"/>
+        </w:rPr>
+        <w:t xml:space="preserve"> stored in a global dictionary temporarily</w:t>
+      </w:r>
+      <w:r>
+        <w:rPr>
+          <w:rFonts w:ascii="Arial" w:hAnsi="Arial" w:cs="Arial"/>
+          <w:i w:val="0"/>
+          <w:iCs w:val="0"/>
+          <w:color w:val="000000" w:themeColor="text1"/>
+          <w:sz w:val="24"/>
+          <w:szCs w:val="24"/>
+        </w:rPr>
+        <w:t>,</w:t>
+      </w:r>
+      <w:r>
+        <w:rPr>
+          <w:rFonts w:ascii="Arial" w:hAnsi="Arial" w:cs="Arial"/>
+          <w:i w:val="0"/>
+          <w:iCs w:val="0"/>
+          <w:color w:val="000000" w:themeColor="text1"/>
+          <w:sz w:val="24"/>
+          <w:szCs w:val="24"/>
+        </w:rPr>
+        <w:t xml:space="preserve"> for access by the separate process </w:t>
+      </w:r>
+      <w:r>
+        <w:rPr>
+          <w:rFonts w:ascii="Arial" w:hAnsi="Arial" w:cs="Arial"/>
+          <w:i w:val="0"/>
+          <w:iCs w:val="0"/>
+          <w:color w:val="000000" w:themeColor="text1"/>
+          <w:sz w:val="24"/>
+          <w:szCs w:val="24"/>
+        </w:rPr>
+        <w:t xml:space="preserve">handling </w:t>
+      </w:r>
+      <w:r>
+        <w:rPr>
+          <w:rFonts w:ascii="Arial" w:hAnsi="Arial" w:cs="Arial"/>
+          <w:i w:val="0"/>
+          <w:iCs w:val="0"/>
+          <w:color w:val="000000" w:themeColor="text1"/>
+          <w:sz w:val="24"/>
+          <w:szCs w:val="24"/>
+        </w:rPr>
+        <w:t>the submitted user credentials</w:t>
+      </w:r>
+      <w:r>
+        <w:rPr>
+          <w:rFonts w:ascii="Arial" w:hAnsi="Arial" w:cs="Arial"/>
+          <w:i w:val="0"/>
+          <w:iCs w:val="0"/>
+          <w:color w:val="000000" w:themeColor="text1"/>
+          <w:sz w:val="24"/>
+          <w:szCs w:val="24"/>
+        </w:rPr>
+        <w:t xml:space="preserve">. The process </w:t>
+      </w:r>
+      <w:r>
+        <w:rPr>
+          <w:rFonts w:ascii="Arial" w:hAnsi="Arial" w:cs="Arial"/>
+          <w:i w:val="0"/>
+          <w:iCs w:val="0"/>
+          <w:color w:val="000000" w:themeColor="text1"/>
+          <w:sz w:val="24"/>
+          <w:szCs w:val="24"/>
+        </w:rPr>
+        <w:t>was paused</w:t>
+      </w:r>
+      <w:r>
+        <w:rPr>
+          <w:rFonts w:ascii="Arial" w:hAnsi="Arial" w:cs="Arial"/>
+          <w:i w:val="0"/>
+          <w:iCs w:val="0"/>
+          <w:color w:val="000000" w:themeColor="text1"/>
+          <w:sz w:val="24"/>
+          <w:szCs w:val="24"/>
+        </w:rPr>
+        <w:t xml:space="preserve"> </w:t>
+      </w:r>
+      <w:r>
+        <w:rPr>
+          <w:rFonts w:ascii="Arial" w:hAnsi="Arial" w:cs="Arial"/>
+          <w:i w:val="0"/>
+          <w:iCs w:val="0"/>
+          <w:color w:val="000000" w:themeColor="text1"/>
+          <w:sz w:val="24"/>
+          <w:szCs w:val="24"/>
+        </w:rPr>
+        <w:t xml:space="preserve">with a timer of 4 seconds </w:t>
+      </w:r>
+      <w:r>
+        <w:rPr>
+          <w:rFonts w:ascii="Arial" w:hAnsi="Arial" w:cs="Arial"/>
+          <w:i w:val="0"/>
+          <w:iCs w:val="0"/>
+          <w:color w:val="000000" w:themeColor="text1"/>
+          <w:sz w:val="24"/>
+          <w:szCs w:val="24"/>
+        </w:rPr>
+        <w:t xml:space="preserve">prior to the API call </w:t>
+      </w:r>
+      <w:r>
+        <w:rPr>
+          <w:rFonts w:ascii="Arial" w:hAnsi="Arial" w:cs="Arial"/>
+          <w:i w:val="0"/>
+          <w:iCs w:val="0"/>
+          <w:color w:val="000000" w:themeColor="text1"/>
+          <w:sz w:val="24"/>
+          <w:szCs w:val="24"/>
+        </w:rPr>
+        <w:t>to the microservice to enable the communication process to complete</w:t>
+      </w:r>
+      <w:r>
+        <w:rPr>
+          <w:rFonts w:ascii="Arial" w:hAnsi="Arial" w:cs="Arial"/>
+          <w:i w:val="0"/>
+          <w:iCs w:val="0"/>
+          <w:color w:val="000000" w:themeColor="text1"/>
+          <w:sz w:val="24"/>
+          <w:szCs w:val="24"/>
+        </w:rPr>
+        <w:t>.</w:t>
+      </w:r>
+      <w:r>
+        <w:rPr>
+          <w:rFonts w:ascii="Arial" w:hAnsi="Arial" w:cs="Arial"/>
+          <w:i w:val="0"/>
+          <w:iCs w:val="0"/>
+          <w:color w:val="000000" w:themeColor="text1"/>
+          <w:sz w:val="24"/>
+          <w:szCs w:val="24"/>
+        </w:rPr>
+        <w:t xml:space="preserve"> </w:t>
+      </w:r>
+      <w:r>
+        <w:rPr>
+          <w:rFonts w:ascii="Arial" w:hAnsi="Arial" w:cs="Arial"/>
+          <w:i w:val="0"/>
+          <w:iCs w:val="0"/>
+          <w:color w:val="000000" w:themeColor="text1"/>
+          <w:sz w:val="24"/>
+          <w:szCs w:val="24"/>
+        </w:rPr>
+        <w:t xml:space="preserve">In the case where the correct credentials were entered, the web application creates a Flask session, which contains a dictionary with string key of “user_auth” and a value which is a list containing the </w:t>
+      </w:r>
+      <w:r>
+        <w:rPr>
+          <w:rFonts w:ascii="Arial" w:hAnsi="Arial" w:cs="Arial"/>
+          <w:i w:val="0"/>
+          <w:iCs w:val="0"/>
+          <w:color w:val="000000" w:themeColor="text1"/>
+          <w:sz w:val="24"/>
+          <w:szCs w:val="24"/>
+        </w:rPr>
+        <w:t>username and authorisation level. The session details are sent to the</w:t>
+      </w:r>
+      <w:r>
+        <w:rPr>
+          <w:rFonts w:ascii="Arial" w:hAnsi="Arial" w:cs="Arial"/>
+          <w:i w:val="0"/>
+          <w:iCs w:val="0"/>
+          <w:color w:val="000000" w:themeColor="text1"/>
+          <w:sz w:val="24"/>
+          <w:szCs w:val="24"/>
+        </w:rPr>
+        <w:t xml:space="preserve"> user’s browser in </w:t>
+      </w:r>
+      <w:r>
+        <w:rPr>
+          <w:rFonts w:ascii="Arial" w:hAnsi="Arial" w:cs="Arial"/>
+          <w:i w:val="0"/>
+          <w:iCs w:val="0"/>
+          <w:color w:val="000000" w:themeColor="text1"/>
+          <w:sz w:val="24"/>
+          <w:szCs w:val="24"/>
+        </w:rPr>
+        <w:t>a redirect message containing the “Set-Cookie” header field with a value set to a cryptographically signed session cookie as seen in the test result of Figure 8.</w:t>
+      </w:r>
+      <w:r>
+        <w:rPr>
+          <w:rFonts w:ascii="Arial" w:hAnsi="Arial" w:cs="Arial"/>
+          <w:i w:val="0"/>
+          <w:iCs w:val="0"/>
+          <w:color w:val="000000" w:themeColor="text1"/>
+          <w:sz w:val="24"/>
+          <w:szCs w:val="24"/>
+        </w:rPr>
+        <w:t xml:space="preserve"> The redirect message informs the browser to GET the “cases” page.</w:t>
+      </w:r>
+    </w:p>
+    <w:p/>
+    <w:p>
+      <w:pPr>
+        <w:keepNext/>
+        <w:jc w:val="center"/>
+      </w:pPr>
+      <w:r>
+        <w:rPr>
+          <w:noProof/>
+        </w:rPr>
+        <w:drawing>
+          <wp:inline distT="0" distB="0" distL="0" distR="0" wp14:anchorId="586E7EE3" wp14:editId="03DD26A0">
+            <wp:extent cx="6134100" cy="3235456"/>
+            <wp:effectExtent l="19050" t="19050" r="19050" b="22225"/>
+            <wp:docPr id="8" name="Picture 8"/>
+            <wp:cNvGraphicFramePr>
+              <a:graphicFrameLocks xmlns:a="http://schemas.openxmlformats.org/drawingml/2006/main" noChangeAspect="1"/>
+            </wp:cNvGraphicFramePr>
+            <a:graphic xmlns:a="http://schemas.openxmlformats.org/drawingml/2006/main">
+              <a:graphicData uri="http://schemas.openxmlformats.org/drawingml/2006/picture">
+                <pic:pic xmlns:pic="http://schemas.openxmlformats.org/drawingml/2006/picture">
+                  <pic:nvPicPr>
+                    <pic:cNvPr id="0" name="Picture 8"/>
+                    <pic:cNvPicPr>
+                      <a:picLocks noChangeAspect="1" noChangeArrowheads="1"/>
+                    </pic:cNvPicPr>
+                  </pic:nvPicPr>
+                  <pic:blipFill>
+                    <a:blip r:embed="rId15">
+                      <a:extLst>
+                        <a:ext uri="{28A0092B-C50C-407E-A947-70E740481C1C}">
+                          <a14:useLocalDpi xmlns:a14="http://schemas.microsoft.com/office/drawing/2010/main" val="0"/>
+                        </a:ext>
+                      </a:extLst>
+                    </a:blip>
+                    <a:srcRect/>
+                    <a:stretch>
+                      <a:fillRect/>
+                    </a:stretch>
+                  </pic:blipFill>
+                  <pic:spPr bwMode="auto">
+                    <a:xfrm>
+                      <a:off x="0" y="0"/>
+                      <a:ext cx="6146122" cy="3241797"/>
+                    </a:xfrm>
+                    <a:prstGeom prst="rect">
+                      <a:avLst/>
+                    </a:prstGeom>
+                    <a:noFill/>
+                    <a:ln>
+                      <a:solidFill>
+                        <a:schemeClr val="accent1"/>
+                      </a:solidFill>
+                    </a:ln>
+                  </pic:spPr>
+                </pic:pic>
+              </a:graphicData>
+            </a:graphic>
+          </wp:inline>
+        </w:drawing>
+      </w:r>
+    </w:p>
+    <w:p>
+      <w:pPr>
+        <w:pStyle w:val="Caption"/>
+        <w:spacing w:line="480" w:lineRule="auto"/>
+        <w:jc w:val="center"/>
+        <w:rPr>
+          <w:rFonts w:ascii="Arial" w:hAnsi="Arial" w:cs="Arial"/>
+          <w:b/>
+          <w:bCs/>
+          <w:i w:val="0"/>
+          <w:iCs w:val="0"/>
+          <w:color w:val="000000" w:themeColor="text1"/>
+          <w:sz w:val="20"/>
+          <w:szCs w:val="20"/>
+          <w:u w:val="single"/>
+        </w:rPr>
+      </w:pPr>
+      <w:r>
+        <w:rPr>
+          <w:rFonts w:ascii="Arial" w:hAnsi="Arial" w:cs="Arial"/>
+          <w:b/>
+          <w:bCs/>
+          <w:i w:val="0"/>
+          <w:iCs w:val="0"/>
+          <w:color w:val="000000" w:themeColor="text1"/>
+          <w:sz w:val="20"/>
+          <w:szCs w:val="20"/>
+          <w:u w:val="single"/>
+        </w:rPr>
+        <w:t xml:space="preserve">Figure </w:t>
+      </w:r>
+      <w:r>
+        <w:rPr>
+          <w:rFonts w:ascii="Arial" w:hAnsi="Arial" w:cs="Arial"/>
+          <w:b/>
+          <w:bCs/>
+          <w:i w:val="0"/>
+          <w:iCs w:val="0"/>
+          <w:color w:val="000000" w:themeColor="text1"/>
+          <w:sz w:val="20"/>
+          <w:szCs w:val="20"/>
+          <w:u w:val="single"/>
+        </w:rPr>
+        <w:t>8</w:t>
+      </w:r>
+      <w:r>
+        <w:rPr>
+          <w:rFonts w:ascii="Arial" w:hAnsi="Arial" w:cs="Arial"/>
+          <w:b/>
+          <w:bCs/>
+          <w:i w:val="0"/>
+          <w:iCs w:val="0"/>
+          <w:color w:val="000000" w:themeColor="text1"/>
+          <w:sz w:val="20"/>
+          <w:szCs w:val="20"/>
+          <w:u w:val="single"/>
+        </w:rPr>
+        <w:t xml:space="preserve"> – </w:t>
+      </w:r>
+      <w:r>
+        <w:rPr>
+          <w:rFonts w:ascii="Arial" w:hAnsi="Arial" w:cs="Arial"/>
+          <w:b/>
+          <w:bCs/>
+          <w:i w:val="0"/>
+          <w:iCs w:val="0"/>
+          <w:color w:val="000000" w:themeColor="text1"/>
+          <w:sz w:val="20"/>
+          <w:szCs w:val="20"/>
+          <w:u w:val="single"/>
+        </w:rPr>
+        <w:t xml:space="preserve">Wireshark Capture of </w:t>
+      </w:r>
+      <w:r>
+        <w:rPr>
+          <w:rFonts w:ascii="Arial" w:hAnsi="Arial" w:cs="Arial"/>
+          <w:b/>
+          <w:bCs/>
+          <w:i w:val="0"/>
+          <w:iCs w:val="0"/>
+          <w:color w:val="000000" w:themeColor="text1"/>
+          <w:sz w:val="20"/>
+          <w:szCs w:val="20"/>
+          <w:u w:val="single"/>
+        </w:rPr>
+        <w:t>Web Application Setting User’s Browser Session Cookie</w:t>
+      </w:r>
+    </w:p>
+    <w:p/>
+    <w:p/>
+    <w:p/>
+    <w:p>
+      <w:pPr>
+        <w:spacing w:line="480" w:lineRule="auto"/>
+        <w:jc w:val="both"/>
+        <w:rPr>
+          <w:rFonts w:ascii="Arial" w:hAnsi="Arial" w:cs="Arial"/>
+          <w:color w:val="000000" w:themeColor="text1"/>
+          <w:sz w:val="24"/>
+          <w:szCs w:val="24"/>
+        </w:rPr>
+      </w:pPr>
+      <w:r>
+        <w:rPr>
+          <w:rFonts w:ascii="Arial" w:hAnsi="Arial" w:cs="Arial"/>
+          <w:color w:val="000000" w:themeColor="text1"/>
+          <w:sz w:val="24"/>
+          <w:szCs w:val="24"/>
+        </w:rPr>
+        <w:lastRenderedPageBreak/>
+        <w:t xml:space="preserve">The </w:t>
+      </w:r>
+      <w:r>
+        <w:rPr>
+          <w:rFonts w:ascii="Arial" w:hAnsi="Arial" w:cs="Arial"/>
+          <w:color w:val="000000" w:themeColor="text1"/>
+          <w:sz w:val="24"/>
+          <w:szCs w:val="24"/>
+        </w:rPr>
+        <w:t xml:space="preserve">browser application then requests the “cases” page, with the recently added cookie set to the relevant session value. This value is </w:t>
+      </w:r>
+      <w:r>
+        <w:rPr>
+          <w:rFonts w:ascii="Arial" w:hAnsi="Arial" w:cs="Arial"/>
+          <w:color w:val="000000" w:themeColor="text1"/>
+          <w:sz w:val="24"/>
+          <w:szCs w:val="24"/>
+        </w:rPr>
+        <w:t xml:space="preserve">now </w:t>
+      </w:r>
+      <w:r>
+        <w:rPr>
+          <w:rFonts w:ascii="Arial" w:hAnsi="Arial" w:cs="Arial"/>
+          <w:color w:val="000000" w:themeColor="text1"/>
+          <w:sz w:val="24"/>
+          <w:szCs w:val="24"/>
+        </w:rPr>
+        <w:t xml:space="preserve">used by the web application </w:t>
+      </w:r>
+      <w:r>
+        <w:rPr>
+          <w:rFonts w:ascii="Arial" w:hAnsi="Arial" w:cs="Arial"/>
+          <w:color w:val="000000" w:themeColor="text1"/>
+          <w:sz w:val="24"/>
+          <w:szCs w:val="24"/>
+        </w:rPr>
+        <w:t xml:space="preserve">to ensure the user has been </w:t>
+      </w:r>
+      <w:r>
+        <w:rPr>
+          <w:rFonts w:ascii="Arial" w:hAnsi="Arial" w:cs="Arial"/>
+          <w:color w:val="000000" w:themeColor="text1"/>
+          <w:sz w:val="24"/>
+          <w:szCs w:val="24"/>
+        </w:rPr>
+        <w:t>authenticated, and</w:t>
+      </w:r>
+      <w:r>
+        <w:rPr>
+          <w:rFonts w:ascii="Arial" w:hAnsi="Arial" w:cs="Arial"/>
+          <w:color w:val="000000" w:themeColor="text1"/>
+          <w:sz w:val="24"/>
+          <w:szCs w:val="24"/>
+        </w:rPr>
+        <w:t xml:space="preserve"> will be used to check the level of authorisation in future transaction requests</w:t>
+      </w:r>
+      <w:r>
+        <w:rPr>
+          <w:rFonts w:ascii="Arial" w:hAnsi="Arial" w:cs="Arial"/>
+          <w:color w:val="000000" w:themeColor="text1"/>
+          <w:sz w:val="24"/>
+          <w:szCs w:val="24"/>
+        </w:rPr>
+        <w:t>, as can be seen in Figure 9.</w:t>
+      </w:r>
+    </w:p>
+    <w:p>
+      <w:pPr>
+        <w:spacing w:line="480" w:lineRule="auto"/>
+        <w:jc w:val="both"/>
+        <w:rPr>
+          <w:rFonts w:ascii="Arial" w:hAnsi="Arial" w:cs="Arial"/>
+          <w:color w:val="000000" w:themeColor="text1"/>
+          <w:sz w:val="24"/>
+          <w:szCs w:val="24"/>
+        </w:rPr>
+      </w:pPr>
+    </w:p>
+    <w:p>
+      <w:pPr>
+        <w:keepNext/>
+        <w:spacing w:line="480" w:lineRule="auto"/>
+        <w:jc w:val="both"/>
+      </w:pPr>
+      <w:r>
+        <w:rPr>
+          <w:rFonts w:ascii="Arial" w:hAnsi="Arial" w:cs="Arial"/>
+          <w:noProof/>
+          <w:color w:val="000000" w:themeColor="text1"/>
+          <w:sz w:val="24"/>
+          <w:szCs w:val="24"/>
+        </w:rPr>
+        <w:drawing>
+          <wp:inline distT="0" distB="0" distL="0" distR="0" wp14:anchorId="5A2A5520" wp14:editId="145B8EE2">
+            <wp:extent cx="5724525" cy="3505200"/>
+            <wp:effectExtent l="19050" t="19050" r="28575" b="19050"/>
+            <wp:docPr id="9" name="Picture 9"/>
+            <wp:cNvGraphicFramePr>
+              <a:graphicFrameLocks xmlns:a="http://schemas.openxmlformats.org/drawingml/2006/main" noChangeAspect="1"/>
+            </wp:cNvGraphicFramePr>
+            <a:graphic xmlns:a="http://schemas.openxmlformats.org/drawingml/2006/main">
+              <a:graphicData uri="http://schemas.openxmlformats.org/drawingml/2006/picture">
+                <pic:pic xmlns:pic="http://schemas.openxmlformats.org/drawingml/2006/picture">
+                  <pic:nvPicPr>
+                    <pic:cNvPr id="0" name="Picture 9"/>
+                    <pic:cNvPicPr>
+                      <a:picLocks noChangeAspect="1" noChangeArrowheads="1"/>
+                    </pic:cNvPicPr>
+                  </pic:nvPicPr>
+                  <pic:blipFill>
+                    <a:blip r:embed="rId16">
+                      <a:extLst>
+                        <a:ext uri="{28A0092B-C50C-407E-A947-70E740481C1C}">
+                          <a14:useLocalDpi xmlns:a14="http://schemas.microsoft.com/office/drawing/2010/main" val="0"/>
+                        </a:ext>
+                      </a:extLst>
+                    </a:blip>
+                    <a:srcRect/>
+                    <a:stretch>
+                      <a:fillRect/>
+                    </a:stretch>
+                  </pic:blipFill>
+                  <pic:spPr bwMode="auto">
+                    <a:xfrm>
+                      <a:off x="0" y="0"/>
+                      <a:ext cx="5724525" cy="3505200"/>
+                    </a:xfrm>
+                    <a:prstGeom prst="rect">
+                      <a:avLst/>
+                    </a:prstGeom>
+                    <a:noFill/>
+                    <a:ln>
+                      <a:solidFill>
+                        <a:schemeClr val="accent1"/>
+                      </a:solidFill>
+                    </a:ln>
+                  </pic:spPr>
+                </pic:pic>
+              </a:graphicData>
+            </a:graphic>
+          </wp:inline>
+        </w:drawing>
+      </w:r>
+    </w:p>
+    <w:p>
+      <w:pPr>
+        <w:pStyle w:val="Caption"/>
+        <w:spacing w:line="480" w:lineRule="auto"/>
+        <w:jc w:val="center"/>
+        <w:rPr>
+          <w:rFonts w:ascii="Arial" w:hAnsi="Arial" w:cs="Arial"/>
+          <w:b/>
+          <w:bCs/>
+          <w:i w:val="0"/>
+          <w:iCs w:val="0"/>
+          <w:color w:val="000000" w:themeColor="text1"/>
+          <w:sz w:val="20"/>
+          <w:szCs w:val="20"/>
+          <w:u w:val="single"/>
+        </w:rPr>
+      </w:pPr>
+      <w:r>
+        <w:rPr>
+          <w:rFonts w:ascii="Arial" w:hAnsi="Arial" w:cs="Arial"/>
+          <w:b/>
+          <w:bCs/>
+          <w:i w:val="0"/>
+          <w:iCs w:val="0"/>
+          <w:color w:val="000000" w:themeColor="text1"/>
+          <w:sz w:val="20"/>
+          <w:szCs w:val="20"/>
+          <w:u w:val="single"/>
+        </w:rPr>
+        <w:t xml:space="preserve">Figure </w:t>
+      </w:r>
+      <w:r>
+        <w:rPr>
+          <w:rFonts w:ascii="Arial" w:hAnsi="Arial" w:cs="Arial"/>
+          <w:b/>
+          <w:bCs/>
+          <w:i w:val="0"/>
+          <w:iCs w:val="0"/>
+          <w:color w:val="000000" w:themeColor="text1"/>
+          <w:sz w:val="20"/>
+          <w:szCs w:val="20"/>
+          <w:u w:val="single"/>
+        </w:rPr>
+        <w:t>9</w:t>
+      </w:r>
+      <w:r>
+        <w:rPr>
+          <w:rFonts w:ascii="Arial" w:hAnsi="Arial" w:cs="Arial"/>
+          <w:b/>
+          <w:bCs/>
+          <w:i w:val="0"/>
+          <w:iCs w:val="0"/>
+          <w:color w:val="000000" w:themeColor="text1"/>
+          <w:sz w:val="20"/>
+          <w:szCs w:val="20"/>
+          <w:u w:val="single"/>
+        </w:rPr>
+        <w:t xml:space="preserve"> – </w:t>
+      </w:r>
+      <w:r>
+        <w:rPr>
+          <w:rFonts w:ascii="Arial" w:hAnsi="Arial" w:cs="Arial"/>
+          <w:b/>
+          <w:bCs/>
+          <w:i w:val="0"/>
+          <w:iCs w:val="0"/>
+          <w:color w:val="000000" w:themeColor="text1"/>
+          <w:sz w:val="20"/>
+          <w:szCs w:val="20"/>
+          <w:u w:val="single"/>
+        </w:rPr>
+        <w:t xml:space="preserve">Wireshark Capture of </w:t>
+      </w:r>
+      <w:r>
+        <w:rPr>
+          <w:rFonts w:ascii="Arial" w:hAnsi="Arial" w:cs="Arial"/>
+          <w:b/>
+          <w:bCs/>
+          <w:i w:val="0"/>
+          <w:iCs w:val="0"/>
+          <w:color w:val="000000" w:themeColor="text1"/>
+          <w:sz w:val="20"/>
+          <w:szCs w:val="20"/>
+          <w:u w:val="single"/>
+        </w:rPr>
+        <w:t>Browser using Cookie with Session Value</w:t>
+      </w:r>
+    </w:p>
+    <w:p/>
+    <w:p>
+      <w:pPr>
+        <w:spacing w:line="480" w:lineRule="auto"/>
+        <w:jc w:val="both"/>
+        <w:rPr>
+          <w:rFonts w:ascii="Arial" w:hAnsi="Arial" w:cs="Arial"/>
+          <w:color w:val="000000" w:themeColor="text1"/>
+          <w:sz w:val="24"/>
+          <w:szCs w:val="24"/>
+        </w:rPr>
+      </w:pPr>
+      <w:r>
+        <w:rPr>
+          <w:rFonts w:ascii="Arial" w:hAnsi="Arial" w:cs="Arial"/>
+          <w:sz w:val="24"/>
+          <w:szCs w:val="24"/>
+        </w:rPr>
+        <w:t xml:space="preserve">Once the testing of the correct login process had been completed, it was necessary to ensure that incorrect </w:t>
+      </w:r>
+      <w:r>
+        <w:rPr>
+          <w:rFonts w:ascii="Arial" w:hAnsi="Arial" w:cs="Arial"/>
+          <w:sz w:val="24"/>
+          <w:szCs w:val="24"/>
+        </w:rPr>
+        <w:t>authentication</w:t>
+      </w:r>
+      <w:r>
+        <w:rPr>
+          <w:rFonts w:ascii="Arial" w:hAnsi="Arial" w:cs="Arial"/>
+          <w:sz w:val="24"/>
+          <w:szCs w:val="24"/>
+        </w:rPr>
+        <w:t xml:space="preserve"> conditions had been sufficiently catered for. Therefore, a similar testing technique was used but now with</w:t>
+      </w:r>
+      <w:r>
+        <w:rPr>
+          <w:rFonts w:ascii="Arial" w:hAnsi="Arial" w:cs="Arial"/>
+          <w:sz w:val="24"/>
+          <w:szCs w:val="24"/>
+        </w:rPr>
+        <w:t xml:space="preserve"> </w:t>
+      </w:r>
+      <w:r>
+        <w:rPr>
+          <w:rFonts w:ascii="Arial" w:hAnsi="Arial" w:cs="Arial"/>
+          <w:sz w:val="24"/>
+          <w:szCs w:val="24"/>
+        </w:rPr>
+        <w:t xml:space="preserve">more of a branch </w:t>
+      </w:r>
+      <w:r>
+        <w:rPr>
+          <w:rFonts w:ascii="Arial" w:hAnsi="Arial" w:cs="Arial"/>
+          <w:sz w:val="24"/>
+          <w:szCs w:val="24"/>
+        </w:rPr>
+        <w:t xml:space="preserve">code </w:t>
+      </w:r>
+      <w:r>
+        <w:rPr>
+          <w:rFonts w:ascii="Arial" w:hAnsi="Arial" w:cs="Arial"/>
+          <w:sz w:val="24"/>
+          <w:szCs w:val="24"/>
+        </w:rPr>
+        <w:t xml:space="preserve">testing </w:t>
+      </w:r>
+      <w:r>
+        <w:rPr>
+          <w:rFonts w:ascii="Arial" w:hAnsi="Arial" w:cs="Arial"/>
+          <w:sz w:val="24"/>
+          <w:szCs w:val="24"/>
+        </w:rPr>
+        <w:t>mentality,</w:t>
+      </w:r>
+      <w:r>
+        <w:rPr>
+          <w:rFonts w:ascii="Arial" w:hAnsi="Arial" w:cs="Arial"/>
+          <w:sz w:val="24"/>
+          <w:szCs w:val="24"/>
+        </w:rPr>
+        <w:t xml:space="preserve"> in addition to the functionality</w:t>
+      </w:r>
+      <w:r>
+        <w:rPr>
+          <w:rFonts w:ascii="Arial" w:hAnsi="Arial" w:cs="Arial"/>
+          <w:sz w:val="24"/>
+          <w:szCs w:val="24"/>
+        </w:rPr>
+        <w:t xml:space="preserve"> and data flow</w:t>
+      </w:r>
+      <w:r>
+        <w:rPr>
+          <w:rFonts w:ascii="Arial" w:hAnsi="Arial" w:cs="Arial"/>
+          <w:sz w:val="24"/>
+          <w:szCs w:val="24"/>
+        </w:rPr>
+        <w:t xml:space="preserve"> test</w:t>
+      </w:r>
+      <w:r>
+        <w:rPr>
+          <w:rFonts w:ascii="Arial" w:hAnsi="Arial" w:cs="Arial"/>
+          <w:sz w:val="24"/>
+          <w:szCs w:val="24"/>
+        </w:rPr>
+        <w:t xml:space="preserve"> requirements already fulfilled (University of Essex Online, 2022). </w:t>
+      </w:r>
+    </w:p>
+    <w:p>
+      <w:pPr>
+        <w:spacing w:line="480" w:lineRule="auto"/>
+        <w:jc w:val="both"/>
+        <w:rPr>
+          <w:rFonts w:ascii="Arial" w:hAnsi="Arial" w:cs="Arial"/>
+          <w:color w:val="000000" w:themeColor="text1"/>
+          <w:sz w:val="24"/>
+          <w:szCs w:val="24"/>
+        </w:rPr>
+      </w:pPr>
+    </w:p>
+    <w:p>
+      <w:pPr>
+        <w:spacing w:line="480" w:lineRule="auto"/>
+        <w:jc w:val="both"/>
+        <w:rPr>
+          <w:rFonts w:ascii="Arial" w:hAnsi="Arial" w:cs="Arial"/>
+          <w:color w:val="000000" w:themeColor="text1"/>
+          <w:sz w:val="24"/>
+          <w:szCs w:val="24"/>
+        </w:rPr>
+      </w:pPr>
+    </w:p>
+    <w:p>
+      <w:pPr>
+        <w:spacing w:line="480" w:lineRule="auto"/>
+        <w:jc w:val="both"/>
+        <w:rPr>
+          <w:rFonts w:ascii="Arial" w:hAnsi="Arial" w:cs="Arial"/>
+          <w:color w:val="000000" w:themeColor="text1"/>
+          <w:sz w:val="24"/>
+          <w:szCs w:val="24"/>
+        </w:rPr>
+      </w:pPr>
+    </w:p>
+    <w:p>
+      <w:pPr>
+        <w:spacing w:line="480" w:lineRule="auto"/>
+        <w:jc w:val="both"/>
+      </w:pPr>
+    </w:p>
+    <w:p>
+      <w:pPr>
+        <w:pStyle w:val="Caption"/>
+        <w:jc w:val="center"/>
+      </w:pPr>
+    </w:p>
     <w:sectPr>
-      <w:footerReference w:type="default" r:id="rId13"/>
+      <w:footerReference w:type="default" r:id="rId17"/>
       <w:pgSz w:w="11906" w:h="16838"/>
       <w:pgMar w:top="1440" w:right="1440" w:bottom="1440" w:left="1440" w:header="708" w:footer="708" w:gutter="0"/>
       <w:cols w:space="708"/>

</xml_diff>

<commit_message>
Readme and evidence update
</commit_message>
<xml_diff>
--- a/Development Evidence/Execution & Testing Evidence.docx
+++ b/Development Evidence/Execution & Testing Evidence.docx
@@ -115,7 +115,7 @@
           <w:szCs w:val="24"/>
           <w:lang w:val="en-GB"/>
         </w:rPr>
-        <w:t xml:space="preserve">In Figure 1 self-signing certificates are activates using the </w:t>
+        <w:t>In Figure 1 self-signing certificates are activate</w:t>
       </w:r>
       <w:r>
         <w:rPr>
@@ -124,7 +124,45 @@
           <w:szCs w:val="24"/>
           <w:lang w:val="en-GB"/>
         </w:rPr>
-        <w:t>“--cert=adhoc” command option when running the Flask application.</w:t>
+        <w:t>d</w:t>
+      </w:r>
+      <w:r>
+        <w:rPr>
+          <w:rFonts w:ascii="Arial" w:hAnsi="Arial" w:cs="Arial"/>
+          <w:sz w:val="24"/>
+          <w:szCs w:val="24"/>
+          <w:lang w:val="en-GB"/>
+        </w:rPr>
+        <w:t xml:space="preserve"> using the </w:t>
+      </w:r>
+      <w:r>
+        <w:rPr>
+          <w:rFonts w:ascii="Arial" w:hAnsi="Arial" w:cs="Arial"/>
+          <w:sz w:val="24"/>
+          <w:szCs w:val="24"/>
+          <w:lang w:val="en-GB"/>
+        </w:rPr>
+        <w:t>“--cert=</w:t>
+      </w:r>
+      <w:proofErr w:type="spellStart"/>
+      <w:r>
+        <w:rPr>
+          <w:rFonts w:ascii="Arial" w:hAnsi="Arial" w:cs="Arial"/>
+          <w:sz w:val="24"/>
+          <w:szCs w:val="24"/>
+          <w:lang w:val="en-GB"/>
+        </w:rPr>
+        <w:t>adhoc</w:t>
+      </w:r>
+      <w:proofErr w:type="spellEnd"/>
+      <w:r>
+        <w:rPr>
+          <w:rFonts w:ascii="Arial" w:hAnsi="Arial" w:cs="Arial"/>
+          <w:sz w:val="24"/>
+          <w:szCs w:val="24"/>
+          <w:lang w:val="en-GB"/>
+        </w:rPr>
+        <w:t>” command option when running the Flask application.</w:t>
       </w:r>
     </w:p>
     <w:p>
@@ -671,8 +709,10 @@
         <w:t>Overriding the Protection</w:t>
       </w:r>
     </w:p>
-    <w:p>
-      <w:pPr>
+    <w:p/>
+    <w:p>
+      <w:pPr>
+        <w:spacing w:line="480" w:lineRule="auto"/>
         <w:jc w:val="both"/>
         <w:rPr>
           <w:rFonts w:ascii="Arial" w:hAnsi="Arial" w:cs="Arial"/>
@@ -702,7 +742,23 @@
           <w:sz w:val="24"/>
           <w:szCs w:val="24"/>
         </w:rPr>
-        <w:t xml:space="preserve"> handles failed connection attempts with the microservice, </w:t>
+        <w:t xml:space="preserve"> handles failed connection attempts </w:t>
+      </w:r>
+      <w:r>
+        <w:rPr>
+          <w:rFonts w:ascii="Arial" w:hAnsi="Arial" w:cs="Arial"/>
+          <w:sz w:val="24"/>
+          <w:szCs w:val="24"/>
+        </w:rPr>
+        <w:t>to</w:t>
+      </w:r>
+      <w:r>
+        <w:rPr>
+          <w:rFonts w:ascii="Arial" w:hAnsi="Arial" w:cs="Arial"/>
+          <w:sz w:val="24"/>
+          <w:szCs w:val="24"/>
+        </w:rPr>
+        <w:t xml:space="preserve"> the microservice, </w:t>
       </w:r>
       <w:r>
         <w:rPr>
@@ -751,6 +807,7 @@
           <w:sz w:val="24"/>
           <w:szCs w:val="24"/>
         </w:rPr>
+        <w:lastRenderedPageBreak/>
         <w:drawing>
           <wp:inline distT="0" distB="0" distL="0" distR="0" wp14:anchorId="652A3196" wp14:editId="04C884D6">
             <wp:extent cx="5722620" cy="2072640"/>
@@ -891,6 +948,7 @@
     </w:p>
     <w:p>
       <w:pPr>
+        <w:spacing w:line="480" w:lineRule="auto"/>
         <w:jc w:val="both"/>
         <w:rPr>
           <w:rFonts w:ascii="Arial" w:hAnsi="Arial" w:cs="Arial"/>
@@ -965,7 +1023,6 @@
           <w:szCs w:val="28"/>
           <w:u w:val="single"/>
         </w:rPr>
-        <w:lastRenderedPageBreak/>
         <w:t>Authenticating</w:t>
       </w:r>
     </w:p>
@@ -1025,7 +1082,23 @@
           <w:sz w:val="24"/>
           <w:szCs w:val="24"/>
         </w:rPr>
-        <w:t xml:space="preserve"> The following section will present four conditions:</w:t>
+        <w:t xml:space="preserve"> The following section will present </w:t>
+      </w:r>
+      <w:r>
+        <w:rPr>
+          <w:rFonts w:ascii="Arial" w:hAnsi="Arial" w:cs="Arial"/>
+          <w:sz w:val="24"/>
+          <w:szCs w:val="24"/>
+        </w:rPr>
+        <w:t xml:space="preserve">the testing of </w:t>
+      </w:r>
+      <w:r>
+        <w:rPr>
+          <w:rFonts w:ascii="Arial" w:hAnsi="Arial" w:cs="Arial"/>
+          <w:sz w:val="24"/>
+          <w:szCs w:val="24"/>
+        </w:rPr>
+        <w:t>four conditions:</w:t>
       </w:r>
     </w:p>
     <w:p>
@@ -1073,7 +1146,15 @@
           <w:sz w:val="24"/>
           <w:szCs w:val="24"/>
         </w:rPr>
-        <w:t>Incorrect username.</w:t>
+        <w:t>Non-existent</w:t>
+      </w:r>
+      <w:r>
+        <w:rPr>
+          <w:rFonts w:ascii="Arial" w:hAnsi="Arial" w:cs="Arial"/>
+          <w:sz w:val="24"/>
+          <w:szCs w:val="24"/>
+        </w:rPr>
+        <w:t xml:space="preserve"> username.</w:t>
       </w:r>
     </w:p>
     <w:p>
@@ -1258,6 +1339,7 @@
           <w:sz w:val="24"/>
           <w:szCs w:val="24"/>
         </w:rPr>
+        <w:lastRenderedPageBreak/>
         <w:t>Firstly, the username and password will be sent to the web server as an HTTP POST message by the browser/client</w:t>
       </w:r>
       <w:r>
@@ -1327,53 +1409,9 @@
     </w:p>
     <w:p>
       <w:pPr>
+        <w:keepNext/>
         <w:spacing w:line="480" w:lineRule="auto"/>
         <w:jc w:val="both"/>
-        <w:rPr>
-          <w:rFonts w:ascii="Arial" w:hAnsi="Arial" w:cs="Arial"/>
-          <w:sz w:val="24"/>
-          <w:szCs w:val="24"/>
-        </w:rPr>
-      </w:pPr>
-    </w:p>
-    <w:p>
-      <w:pPr>
-        <w:spacing w:line="480" w:lineRule="auto"/>
-        <w:jc w:val="both"/>
-        <w:rPr>
-          <w:rFonts w:ascii="Arial" w:hAnsi="Arial" w:cs="Arial"/>
-          <w:sz w:val="24"/>
-          <w:szCs w:val="24"/>
-        </w:rPr>
-      </w:pPr>
-    </w:p>
-    <w:p>
-      <w:pPr>
-        <w:spacing w:line="480" w:lineRule="auto"/>
-        <w:jc w:val="both"/>
-        <w:rPr>
-          <w:rFonts w:ascii="Arial" w:hAnsi="Arial" w:cs="Arial"/>
-          <w:sz w:val="24"/>
-          <w:szCs w:val="24"/>
-        </w:rPr>
-      </w:pPr>
-    </w:p>
-    <w:p>
-      <w:pPr>
-        <w:spacing w:line="480" w:lineRule="auto"/>
-        <w:jc w:val="both"/>
-        <w:rPr>
-          <w:rFonts w:ascii="Arial" w:hAnsi="Arial" w:cs="Arial"/>
-          <w:sz w:val="24"/>
-          <w:szCs w:val="24"/>
-        </w:rPr>
-      </w:pPr>
-    </w:p>
-    <w:p>
-      <w:pPr>
-        <w:keepNext/>
-        <w:spacing w:line="480" w:lineRule="auto"/>
-        <w:jc w:val="both"/>
       </w:pPr>
       <w:r>
         <w:rPr>
@@ -1382,7 +1420,6 @@
           <w:sz w:val="24"/>
           <w:szCs w:val="24"/>
         </w:rPr>
-        <w:lastRenderedPageBreak/>
         <w:drawing>
           <wp:inline distT="0" distB="0" distL="0" distR="0" wp14:anchorId="1D1957A6" wp14:editId="7EA33103">
             <wp:extent cx="5724525" cy="3895725"/>
@@ -1530,7 +1567,25 @@
           <w:sz w:val="24"/>
           <w:szCs w:val="24"/>
         </w:rPr>
-        <w:t>Once the form is submitted to the web application it encrypts the password, splits the bytecode string representing the password into a list of integers, and then creates a list with the username as the first element and the list of integers a</w:t>
+        <w:t>Once the form is submitted to the web application it encrypts the password, splits the bytecode string representing the</w:t>
+      </w:r>
+      <w:r>
+        <w:rPr>
+          <w:rFonts w:ascii="Arial" w:hAnsi="Arial" w:cs="Arial"/>
+          <w:color w:val="000000" w:themeColor="text1"/>
+          <w:sz w:val="24"/>
+          <w:szCs w:val="24"/>
+        </w:rPr>
+        <w:t xml:space="preserve"> encrypted password</w:t>
+      </w:r>
+      <w:r>
+        <w:rPr>
+          <w:rFonts w:ascii="Arial" w:hAnsi="Arial" w:cs="Arial"/>
+          <w:color w:val="000000" w:themeColor="text1"/>
+          <w:sz w:val="24"/>
+          <w:szCs w:val="24"/>
+        </w:rPr>
+        <w:t xml:space="preserve"> into a list of integers, and then creates a list with the username as the first element and the list of integers a</w:t>
       </w:r>
       <w:r>
         <w:rPr>
@@ -1602,7 +1657,17 @@
           <w:sz w:val="24"/>
           <w:szCs w:val="24"/>
         </w:rPr>
-        <w:t xml:space="preserve">Line 35 to 69 in the “Authenticate.py” module defines the API and the processing of the submitted JSON object. Once the microservice receives the JSON object, it decrypts the password and hashes it, </w:t>
+        <w:t xml:space="preserve">Line 35 to 69 in the “Authenticate.py” module defines the API and processing of the submitted JSON object. Once the microservice receives the JSON object, it decrypts the password and </w:t>
+      </w:r>
+      <w:r>
+        <w:rPr>
+          <w:rFonts w:ascii="Arial" w:hAnsi="Arial" w:cs="Arial"/>
+          <w:color w:val="000000" w:themeColor="text1"/>
+          <w:sz w:val="24"/>
+          <w:szCs w:val="24"/>
+        </w:rPr>
+        <w:lastRenderedPageBreak/>
+        <w:t xml:space="preserve">hashes it, </w:t>
       </w:r>
       <w:r>
         <w:rPr>
@@ -1657,7 +1722,6 @@
           <w:sz w:val="24"/>
           <w:szCs w:val="24"/>
         </w:rPr>
-        <w:lastRenderedPageBreak/>
         <w:drawing>
           <wp:inline distT="0" distB="0" distL="0" distR="0" wp14:anchorId="48D5FEEE" wp14:editId="35DB34BC">
             <wp:extent cx="5276850" cy="4302257"/>
@@ -1781,21 +1845,7 @@
           <w:szCs w:val="20"/>
           <w:u w:val="single"/>
         </w:rPr>
-        <w:t xml:space="preserve">Wireshark Capture </w:t>
-      </w:r>
-      <w:r>
-        <w:rPr>
-          <w:rFonts w:ascii="Arial" w:hAnsi="Arial" w:cs="Arial"/>
-          <w:b/>
-          <w:bCs/>
-          <w:i w:val="0"/>
-          <w:iCs w:val="0"/>
-          <w:color w:val="000000" w:themeColor="text1"/>
-          <w:sz w:val="20"/>
-          <w:szCs w:val="20"/>
-          <w:u w:val="single"/>
-        </w:rPr>
-        <w:t>of JSON Object Sent to Microservice API</w:t>
+        <w:t>Wireshark Capture of JSON Object Sent to Microservice API</w:t>
       </w:r>
     </w:p>
     <w:p>
@@ -1806,6 +1856,7 @@
         <w:rPr>
           <w:noProof/>
         </w:rPr>
+        <w:lastRenderedPageBreak/>
         <w:drawing>
           <wp:inline distT="0" distB="0" distL="0" distR="0" wp14:anchorId="14C34345" wp14:editId="435702D0">
             <wp:extent cx="5724525" cy="3495675"/>
@@ -1929,35 +1980,7 @@
           <w:szCs w:val="20"/>
           <w:u w:val="single"/>
         </w:rPr>
-        <w:t xml:space="preserve">Wireshark Capture of JSON Object </w:t>
-      </w:r>
-      <w:r>
-        <w:rPr>
-          <w:rFonts w:ascii="Arial" w:hAnsi="Arial" w:cs="Arial"/>
-          <w:b/>
-          <w:bCs/>
-          <w:i w:val="0"/>
-          <w:iCs w:val="0"/>
-          <w:color w:val="000000" w:themeColor="text1"/>
-          <w:sz w:val="20"/>
-          <w:szCs w:val="20"/>
-          <w:u w:val="single"/>
-        </w:rPr>
-        <w:t>Returned to Web Application</w:t>
-      </w:r>
-      <w:r>
-        <w:rPr>
-          <w:rFonts w:ascii="Arial" w:hAnsi="Arial" w:cs="Arial"/>
-          <w:b/>
-          <w:bCs/>
-          <w:i w:val="0"/>
-          <w:iCs w:val="0"/>
-          <w:color w:val="000000" w:themeColor="text1"/>
-          <w:sz w:val="20"/>
-          <w:szCs w:val="20"/>
-          <w:u w:val="single"/>
-        </w:rPr>
-        <w:t xml:space="preserve"> API</w:t>
+        <w:t>Wireshark Capture of JSON Object Returned to Web Application API</w:t>
       </w:r>
     </w:p>
     <w:p>
@@ -1983,7 +2006,6 @@
           <w:sz w:val="24"/>
           <w:szCs w:val="24"/>
         </w:rPr>
-        <w:lastRenderedPageBreak/>
         <w:t>The JSON response</w:t>
       </w:r>
       <w:r>
@@ -2160,7 +2182,31 @@
           <w:sz w:val="24"/>
           <w:szCs w:val="24"/>
         </w:rPr>
-        <w:t xml:space="preserve">In the case where the correct credentials were entered, the web application creates a Flask session, which contains a dictionary with string key of “user_auth” and a value which is a list containing the </w:t>
+        <w:t>In the case where the correct credentials were entered, the web application creates a Flask session, which contains a dictionary with string key of “</w:t>
+      </w:r>
+      <w:proofErr w:type="spellStart"/>
+      <w:r>
+        <w:rPr>
+          <w:rFonts w:ascii="Arial" w:hAnsi="Arial" w:cs="Arial"/>
+          <w:i w:val="0"/>
+          <w:iCs w:val="0"/>
+          <w:color w:val="000000" w:themeColor="text1"/>
+          <w:sz w:val="24"/>
+          <w:szCs w:val="24"/>
+        </w:rPr>
+        <w:t>user_auth</w:t>
+      </w:r>
+      <w:proofErr w:type="spellEnd"/>
+      <w:r>
+        <w:rPr>
+          <w:rFonts w:ascii="Arial" w:hAnsi="Arial" w:cs="Arial"/>
+          <w:i w:val="0"/>
+          <w:iCs w:val="0"/>
+          <w:color w:val="000000" w:themeColor="text1"/>
+          <w:sz w:val="24"/>
+          <w:szCs w:val="24"/>
+        </w:rPr>
+        <w:t xml:space="preserve">” and a value which is a list containing the </w:t>
       </w:r>
       <w:r>
         <w:rPr>
@@ -2217,6 +2263,7 @@
         <w:rPr>
           <w:noProof/>
         </w:rPr>
+        <w:lastRenderedPageBreak/>
         <w:drawing>
           <wp:inline distT="0" distB="0" distL="0" distR="0" wp14:anchorId="586E7EE3" wp14:editId="03DD26A0">
             <wp:extent cx="6134100" cy="3235456"/>
@@ -2378,99 +2425,101 @@
           <w:sz w:val="24"/>
           <w:szCs w:val="24"/>
         </w:rPr>
+        <w:t xml:space="preserve">The </w:t>
+      </w:r>
+      <w:r>
+        <w:rPr>
+          <w:rFonts w:ascii="Arial" w:hAnsi="Arial" w:cs="Arial"/>
+          <w:color w:val="000000" w:themeColor="text1"/>
+          <w:sz w:val="24"/>
+          <w:szCs w:val="24"/>
+        </w:rPr>
+        <w:t xml:space="preserve">browser application then requests the “cases” page, with the recently added cookie set to the relevant session value. This value is </w:t>
+      </w:r>
+      <w:r>
+        <w:rPr>
+          <w:rFonts w:ascii="Arial" w:hAnsi="Arial" w:cs="Arial"/>
+          <w:color w:val="000000" w:themeColor="text1"/>
+          <w:sz w:val="24"/>
+          <w:szCs w:val="24"/>
+        </w:rPr>
+        <w:t xml:space="preserve">now </w:t>
+      </w:r>
+      <w:r>
+        <w:rPr>
+          <w:rFonts w:ascii="Arial" w:hAnsi="Arial" w:cs="Arial"/>
+          <w:color w:val="000000" w:themeColor="text1"/>
+          <w:sz w:val="24"/>
+          <w:szCs w:val="24"/>
+        </w:rPr>
+        <w:t xml:space="preserve">used by the web application </w:t>
+      </w:r>
+      <w:r>
+        <w:rPr>
+          <w:rFonts w:ascii="Arial" w:hAnsi="Arial" w:cs="Arial"/>
+          <w:color w:val="000000" w:themeColor="text1"/>
+          <w:sz w:val="24"/>
+          <w:szCs w:val="24"/>
+        </w:rPr>
+        <w:t xml:space="preserve">to ensure the user has been </w:t>
+      </w:r>
+      <w:proofErr w:type="gramStart"/>
+      <w:r>
+        <w:rPr>
+          <w:rFonts w:ascii="Arial" w:hAnsi="Arial" w:cs="Arial"/>
+          <w:color w:val="000000" w:themeColor="text1"/>
+          <w:sz w:val="24"/>
+          <w:szCs w:val="24"/>
+        </w:rPr>
+        <w:t>authenticated, and</w:t>
+      </w:r>
+      <w:proofErr w:type="gramEnd"/>
+      <w:r>
+        <w:rPr>
+          <w:rFonts w:ascii="Arial" w:hAnsi="Arial" w:cs="Arial"/>
+          <w:color w:val="000000" w:themeColor="text1"/>
+          <w:sz w:val="24"/>
+          <w:szCs w:val="24"/>
+        </w:rPr>
+        <w:t xml:space="preserve"> will be used to check the level of authorisation in future transaction requests</w:t>
+      </w:r>
+      <w:r>
+        <w:rPr>
+          <w:rFonts w:ascii="Arial" w:hAnsi="Arial" w:cs="Arial"/>
+          <w:color w:val="000000" w:themeColor="text1"/>
+          <w:sz w:val="24"/>
+          <w:szCs w:val="24"/>
+        </w:rPr>
+        <w:t>, as can be seen in Figure 9.</w:t>
+      </w:r>
+    </w:p>
+    <w:p>
+      <w:pPr>
+        <w:spacing w:line="480" w:lineRule="auto"/>
+        <w:jc w:val="both"/>
+        <w:rPr>
+          <w:rFonts w:ascii="Arial" w:hAnsi="Arial" w:cs="Arial"/>
+          <w:color w:val="000000" w:themeColor="text1"/>
+          <w:sz w:val="24"/>
+          <w:szCs w:val="24"/>
+        </w:rPr>
+      </w:pPr>
+    </w:p>
+    <w:p>
+      <w:pPr>
+        <w:keepNext/>
+        <w:spacing w:line="480" w:lineRule="auto"/>
+        <w:jc w:val="both"/>
+      </w:pPr>
+      <w:r>
+        <w:rPr>
+          <w:rFonts w:ascii="Arial" w:hAnsi="Arial" w:cs="Arial"/>
+          <w:noProof/>
+          <w:color w:val="000000" w:themeColor="text1"/>
+          <w:sz w:val="24"/>
+          <w:szCs w:val="24"/>
+        </w:rPr>
         <w:lastRenderedPageBreak/>
-        <w:t xml:space="preserve">The </w:t>
-      </w:r>
-      <w:r>
-        <w:rPr>
-          <w:rFonts w:ascii="Arial" w:hAnsi="Arial" w:cs="Arial"/>
-          <w:color w:val="000000" w:themeColor="text1"/>
-          <w:sz w:val="24"/>
-          <w:szCs w:val="24"/>
-        </w:rPr>
-        <w:t xml:space="preserve">browser application then requests the “cases” page, with the recently added cookie set to the relevant session value. This value is </w:t>
-      </w:r>
-      <w:r>
-        <w:rPr>
-          <w:rFonts w:ascii="Arial" w:hAnsi="Arial" w:cs="Arial"/>
-          <w:color w:val="000000" w:themeColor="text1"/>
-          <w:sz w:val="24"/>
-          <w:szCs w:val="24"/>
-        </w:rPr>
-        <w:t xml:space="preserve">now </w:t>
-      </w:r>
-      <w:r>
-        <w:rPr>
-          <w:rFonts w:ascii="Arial" w:hAnsi="Arial" w:cs="Arial"/>
-          <w:color w:val="000000" w:themeColor="text1"/>
-          <w:sz w:val="24"/>
-          <w:szCs w:val="24"/>
-        </w:rPr>
-        <w:t xml:space="preserve">used by the web application </w:t>
-      </w:r>
-      <w:r>
-        <w:rPr>
-          <w:rFonts w:ascii="Arial" w:hAnsi="Arial" w:cs="Arial"/>
-          <w:color w:val="000000" w:themeColor="text1"/>
-          <w:sz w:val="24"/>
-          <w:szCs w:val="24"/>
-        </w:rPr>
-        <w:t xml:space="preserve">to ensure the user has been </w:t>
-      </w:r>
-      <w:r>
-        <w:rPr>
-          <w:rFonts w:ascii="Arial" w:hAnsi="Arial" w:cs="Arial"/>
-          <w:color w:val="000000" w:themeColor="text1"/>
-          <w:sz w:val="24"/>
-          <w:szCs w:val="24"/>
-        </w:rPr>
-        <w:t>authenticated, and</w:t>
-      </w:r>
-      <w:r>
-        <w:rPr>
-          <w:rFonts w:ascii="Arial" w:hAnsi="Arial" w:cs="Arial"/>
-          <w:color w:val="000000" w:themeColor="text1"/>
-          <w:sz w:val="24"/>
-          <w:szCs w:val="24"/>
-        </w:rPr>
-        <w:t xml:space="preserve"> will be used to check the level of authorisation in future transaction requests</w:t>
-      </w:r>
-      <w:r>
-        <w:rPr>
-          <w:rFonts w:ascii="Arial" w:hAnsi="Arial" w:cs="Arial"/>
-          <w:color w:val="000000" w:themeColor="text1"/>
-          <w:sz w:val="24"/>
-          <w:szCs w:val="24"/>
-        </w:rPr>
-        <w:t>, as can be seen in Figure 9.</w:t>
-      </w:r>
-    </w:p>
-    <w:p>
-      <w:pPr>
-        <w:spacing w:line="480" w:lineRule="auto"/>
-        <w:jc w:val="both"/>
-        <w:rPr>
-          <w:rFonts w:ascii="Arial" w:hAnsi="Arial" w:cs="Arial"/>
-          <w:color w:val="000000" w:themeColor="text1"/>
-          <w:sz w:val="24"/>
-          <w:szCs w:val="24"/>
-        </w:rPr>
-      </w:pPr>
-    </w:p>
-    <w:p>
-      <w:pPr>
-        <w:keepNext/>
-        <w:spacing w:line="480" w:lineRule="auto"/>
-        <w:jc w:val="both"/>
-      </w:pPr>
-      <w:r>
-        <w:rPr>
-          <w:rFonts w:ascii="Arial" w:hAnsi="Arial" w:cs="Arial"/>
-          <w:noProof/>
-          <w:color w:val="000000" w:themeColor="text1"/>
-          <w:sz w:val="24"/>
-          <w:szCs w:val="24"/>
-        </w:rPr>
         <w:drawing>
           <wp:inline distT="0" distB="0" distL="0" distR="0" wp14:anchorId="5A2A5520" wp14:editId="145B8EE2">
             <wp:extent cx="5724525" cy="3505200"/>
@@ -2594,21 +2643,7 @@
           <w:szCs w:val="20"/>
           <w:u w:val="single"/>
         </w:rPr>
-        <w:t xml:space="preserve">Wireshark Capture of </w:t>
-      </w:r>
-      <w:r>
-        <w:rPr>
-          <w:rFonts w:ascii="Arial" w:hAnsi="Arial" w:cs="Arial"/>
-          <w:b/>
-          <w:bCs/>
-          <w:i w:val="0"/>
-          <w:iCs w:val="0"/>
-          <w:color w:val="000000" w:themeColor="text1"/>
-          <w:sz w:val="20"/>
-          <w:szCs w:val="20"/>
-          <w:u w:val="single"/>
-        </w:rPr>
-        <w:t>Browser using Cookie with Session Value</w:t>
+        <w:t>Wireshark Capture of Browser using Cookie with Session Value</w:t>
       </w:r>
     </w:p>
     <w:p/>
@@ -2629,23 +2664,23 @@
           <w:sz w:val="24"/>
           <w:szCs w:val="24"/>
         </w:rPr>
-        <w:t xml:space="preserve">Once the testing of the correct login process had been completed, it was necessary to ensure that incorrect </w:t>
-      </w:r>
-      <w:r>
-        <w:rPr>
-          <w:rFonts w:ascii="Arial" w:hAnsi="Arial" w:cs="Arial"/>
-          <w:sz w:val="24"/>
-          <w:szCs w:val="24"/>
-        </w:rPr>
-        <w:t>authentication</w:t>
-      </w:r>
-      <w:r>
-        <w:rPr>
-          <w:rFonts w:ascii="Arial" w:hAnsi="Arial" w:cs="Arial"/>
-          <w:sz w:val="24"/>
-          <w:szCs w:val="24"/>
-        </w:rPr>
-        <w:t xml:space="preserve"> conditions had been sufficiently catered for. Therefore, a similar testing technique was used but now with</w:t>
+        <w:t xml:space="preserve">Once testing of the correct login process had been completed, it was necessary to ensure that incorrect authentication conditions </w:t>
+      </w:r>
+      <w:r>
+        <w:rPr>
+          <w:rFonts w:ascii="Arial" w:hAnsi="Arial" w:cs="Arial"/>
+          <w:sz w:val="24"/>
+          <w:szCs w:val="24"/>
+        </w:rPr>
+        <w:t xml:space="preserve">as laid out in points 2 to 4 previously noted </w:t>
+      </w:r>
+      <w:r>
+        <w:rPr>
+          <w:rFonts w:ascii="Arial" w:hAnsi="Arial" w:cs="Arial"/>
+          <w:sz w:val="24"/>
+          <w:szCs w:val="24"/>
+        </w:rPr>
+        <w:t>had been sufficiently catered for. Therefore, a similar testing technique was used but now with</w:t>
       </w:r>
       <w:r>
         <w:rPr>
@@ -2717,7 +2752,48 @@
           <w:sz w:val="24"/>
           <w:szCs w:val="24"/>
         </w:rPr>
-        <w:t xml:space="preserve"> requirements already fulfilled (University of Essex Online, 2022). </w:t>
+        <w:t>ing techniques</w:t>
+      </w:r>
+      <w:r>
+        <w:rPr>
+          <w:rFonts w:ascii="Arial" w:hAnsi="Arial" w:cs="Arial"/>
+          <w:sz w:val="24"/>
+          <w:szCs w:val="24"/>
+        </w:rPr>
+        <w:t xml:space="preserve"> already </w:t>
+      </w:r>
+      <w:r>
+        <w:rPr>
+          <w:rFonts w:ascii="Arial" w:hAnsi="Arial" w:cs="Arial"/>
+          <w:sz w:val="24"/>
+          <w:szCs w:val="24"/>
+        </w:rPr>
+        <w:t>used</w:t>
+      </w:r>
+      <w:r>
+        <w:rPr>
+          <w:rFonts w:ascii="Arial" w:hAnsi="Arial" w:cs="Arial"/>
+          <w:sz w:val="24"/>
+          <w:szCs w:val="24"/>
+        </w:rPr>
+        <w:t xml:space="preserve"> </w:t>
+      </w:r>
+      <w:r>
+        <w:rPr>
+          <w:rFonts w:ascii="Arial" w:hAnsi="Arial" w:cs="Arial"/>
+          <w:sz w:val="24"/>
+          <w:szCs w:val="24"/>
+          <w:highlight w:val="yellow"/>
+        </w:rPr>
+        <w:t>(University of Essex Online, 2022).</w:t>
+      </w:r>
+      <w:r>
+        <w:rPr>
+          <w:rFonts w:ascii="Arial" w:hAnsi="Arial" w:cs="Arial"/>
+          <w:sz w:val="24"/>
+          <w:szCs w:val="24"/>
+        </w:rPr>
+        <w:t xml:space="preserve"> </w:t>
       </w:r>
     </w:p>
     <w:p>
@@ -2743,6 +2819,97 @@
           <w:szCs w:val="24"/>
         </w:rPr>
       </w:pPr>
+      <w:r>
+        <w:rPr>
+          <w:rFonts w:ascii="Arial" w:hAnsi="Arial" w:cs="Arial"/>
+          <w:color w:val="000000" w:themeColor="text1"/>
+          <w:sz w:val="24"/>
+          <w:szCs w:val="24"/>
+        </w:rPr>
+        <w:t>If a user were to submit a form containing a username not currently present in the relevant database, the JSON object returned to the main web application still contains the previously entered username</w:t>
+      </w:r>
+      <w:r>
+        <w:rPr>
+          <w:rFonts w:ascii="Arial" w:hAnsi="Arial" w:cs="Arial"/>
+          <w:color w:val="000000" w:themeColor="text1"/>
+          <w:sz w:val="24"/>
+          <w:szCs w:val="24"/>
+        </w:rPr>
+        <w:t>,</w:t>
+      </w:r>
+      <w:r>
+        <w:rPr>
+          <w:rFonts w:ascii="Arial" w:hAnsi="Arial" w:cs="Arial"/>
+          <w:color w:val="000000" w:themeColor="text1"/>
+          <w:sz w:val="24"/>
+          <w:szCs w:val="24"/>
+        </w:rPr>
+        <w:t xml:space="preserve"> but now instead of the authorisation level </w:t>
+      </w:r>
+      <w:r>
+        <w:rPr>
+          <w:rFonts w:ascii="Arial" w:hAnsi="Arial" w:cs="Arial"/>
+          <w:color w:val="000000" w:themeColor="text1"/>
+          <w:sz w:val="24"/>
+          <w:szCs w:val="24"/>
+        </w:rPr>
+        <w:t>being added, a</w:t>
+      </w:r>
+      <w:r>
+        <w:rPr>
+          <w:rFonts w:ascii="Arial" w:hAnsi="Arial" w:cs="Arial"/>
+          <w:color w:val="000000" w:themeColor="text1"/>
+          <w:sz w:val="24"/>
+          <w:szCs w:val="24"/>
+        </w:rPr>
+        <w:t xml:space="preserve"> flag of “FNN” representing Failed No Name is appended as seen in Figure </w:t>
+      </w:r>
+      <w:r>
+        <w:rPr>
+          <w:rFonts w:ascii="Arial" w:hAnsi="Arial" w:cs="Arial"/>
+          <w:color w:val="000000" w:themeColor="text1"/>
+          <w:sz w:val="24"/>
+          <w:szCs w:val="24"/>
+        </w:rPr>
+        <w:lastRenderedPageBreak/>
+        <w:t>10. The main web application would then not create the session as previously performed</w:t>
+      </w:r>
+      <w:r>
+        <w:rPr>
+          <w:rFonts w:ascii="Arial" w:hAnsi="Arial" w:cs="Arial"/>
+          <w:color w:val="000000" w:themeColor="text1"/>
+          <w:sz w:val="24"/>
+          <w:szCs w:val="24"/>
+        </w:rPr>
+        <w:t xml:space="preserve"> (Figure 11)</w:t>
+      </w:r>
+      <w:r>
+        <w:rPr>
+          <w:rFonts w:ascii="Arial" w:hAnsi="Arial" w:cs="Arial"/>
+          <w:color w:val="000000" w:themeColor="text1"/>
+          <w:sz w:val="24"/>
+          <w:szCs w:val="24"/>
+        </w:rPr>
+        <w:t xml:space="preserve"> but send a message to the user as shown in Figure 1</w:t>
+      </w:r>
+      <w:r>
+        <w:rPr>
+          <w:rFonts w:ascii="Arial" w:hAnsi="Arial" w:cs="Arial"/>
+          <w:color w:val="000000" w:themeColor="text1"/>
+          <w:sz w:val="24"/>
+          <w:szCs w:val="24"/>
+        </w:rPr>
+        <w:t>2</w:t>
+      </w:r>
+      <w:r>
+        <w:rPr>
+          <w:rFonts w:ascii="Arial" w:hAnsi="Arial" w:cs="Arial"/>
+          <w:color w:val="000000" w:themeColor="text1"/>
+          <w:sz w:val="24"/>
+          <w:szCs w:val="24"/>
+        </w:rPr>
+        <w:t>.</w:t>
+      </w:r>
     </w:p>
     <w:p>
       <w:pPr>
@@ -2758,18 +2925,820 @@
     </w:p>
     <w:p>
       <w:pPr>
+        <w:keepNext/>
         <w:spacing w:line="480" w:lineRule="auto"/>
         <w:jc w:val="both"/>
       </w:pPr>
+      <w:r>
+        <w:rPr>
+          <w:rFonts w:ascii="Arial" w:hAnsi="Arial" w:cs="Arial"/>
+          <w:noProof/>
+          <w:color w:val="000000" w:themeColor="text1"/>
+          <w:sz w:val="24"/>
+          <w:szCs w:val="24"/>
+        </w:rPr>
+        <w:drawing>
+          <wp:inline distT="0" distB="0" distL="0" distR="0" wp14:anchorId="2C39A4A4" wp14:editId="31E73F5F">
+            <wp:extent cx="5724525" cy="3695700"/>
+            <wp:effectExtent l="19050" t="19050" r="28575" b="19050"/>
+            <wp:docPr id="11" name="Picture 11"/>
+            <wp:cNvGraphicFramePr>
+              <a:graphicFrameLocks xmlns:a="http://schemas.openxmlformats.org/drawingml/2006/main" noChangeAspect="1"/>
+            </wp:cNvGraphicFramePr>
+            <a:graphic xmlns:a="http://schemas.openxmlformats.org/drawingml/2006/main">
+              <a:graphicData uri="http://schemas.openxmlformats.org/drawingml/2006/picture">
+                <pic:pic xmlns:pic="http://schemas.openxmlformats.org/drawingml/2006/picture">
+                  <pic:nvPicPr>
+                    <pic:cNvPr id="0" name="Picture 2"/>
+                    <pic:cNvPicPr>
+                      <a:picLocks noChangeAspect="1" noChangeArrowheads="1"/>
+                    </pic:cNvPicPr>
+                  </pic:nvPicPr>
+                  <pic:blipFill>
+                    <a:blip r:embed="rId17">
+                      <a:extLst>
+                        <a:ext uri="{28A0092B-C50C-407E-A947-70E740481C1C}">
+                          <a14:useLocalDpi xmlns:a14="http://schemas.microsoft.com/office/drawing/2010/main" val="0"/>
+                        </a:ext>
+                      </a:extLst>
+                    </a:blip>
+                    <a:srcRect/>
+                    <a:stretch>
+                      <a:fillRect/>
+                    </a:stretch>
+                  </pic:blipFill>
+                  <pic:spPr bwMode="auto">
+                    <a:xfrm>
+                      <a:off x="0" y="0"/>
+                      <a:ext cx="5724525" cy="3695700"/>
+                    </a:xfrm>
+                    <a:prstGeom prst="rect">
+                      <a:avLst/>
+                    </a:prstGeom>
+                    <a:noFill/>
+                    <a:ln>
+                      <a:solidFill>
+                        <a:schemeClr val="accent1"/>
+                      </a:solidFill>
+                    </a:ln>
+                  </pic:spPr>
+                </pic:pic>
+              </a:graphicData>
+            </a:graphic>
+          </wp:inline>
+        </w:drawing>
+      </w:r>
     </w:p>
     <w:p>
       <w:pPr>
         <w:pStyle w:val="Caption"/>
+        <w:spacing w:line="480" w:lineRule="auto"/>
         <w:jc w:val="center"/>
+        <w:rPr>
+          <w:rFonts w:ascii="Arial" w:hAnsi="Arial" w:cs="Arial"/>
+          <w:b/>
+          <w:bCs/>
+          <w:i w:val="0"/>
+          <w:iCs w:val="0"/>
+          <w:color w:val="000000" w:themeColor="text1"/>
+          <w:sz w:val="20"/>
+          <w:szCs w:val="20"/>
+          <w:u w:val="single"/>
+        </w:rPr>
+      </w:pPr>
+      <w:r>
+        <w:rPr>
+          <w:rFonts w:ascii="Arial" w:hAnsi="Arial" w:cs="Arial"/>
+          <w:b/>
+          <w:bCs/>
+          <w:i w:val="0"/>
+          <w:iCs w:val="0"/>
+          <w:color w:val="000000" w:themeColor="text1"/>
+          <w:sz w:val="20"/>
+          <w:szCs w:val="20"/>
+          <w:u w:val="single"/>
+        </w:rPr>
+        <w:t xml:space="preserve">Figure </w:t>
+      </w:r>
+      <w:r>
+        <w:rPr>
+          <w:rFonts w:ascii="Arial" w:hAnsi="Arial" w:cs="Arial"/>
+          <w:b/>
+          <w:bCs/>
+          <w:i w:val="0"/>
+          <w:iCs w:val="0"/>
+          <w:color w:val="000000" w:themeColor="text1"/>
+          <w:sz w:val="20"/>
+          <w:szCs w:val="20"/>
+          <w:u w:val="single"/>
+        </w:rPr>
+        <w:t>10</w:t>
+      </w:r>
+      <w:r>
+        <w:rPr>
+          <w:rFonts w:ascii="Arial" w:hAnsi="Arial" w:cs="Arial"/>
+          <w:b/>
+          <w:bCs/>
+          <w:i w:val="0"/>
+          <w:iCs w:val="0"/>
+          <w:color w:val="000000" w:themeColor="text1"/>
+          <w:sz w:val="20"/>
+          <w:szCs w:val="20"/>
+          <w:u w:val="single"/>
+        </w:rPr>
+        <w:t xml:space="preserve"> – </w:t>
+      </w:r>
+      <w:r>
+        <w:rPr>
+          <w:rFonts w:ascii="Arial" w:hAnsi="Arial" w:cs="Arial"/>
+          <w:b/>
+          <w:bCs/>
+          <w:i w:val="0"/>
+          <w:iCs w:val="0"/>
+          <w:color w:val="000000" w:themeColor="text1"/>
+          <w:sz w:val="20"/>
+          <w:szCs w:val="20"/>
+          <w:u w:val="single"/>
+        </w:rPr>
+        <w:t>Wireshark Capture of the Returned “FNN” Flag from the Microservice</w:t>
+      </w:r>
+    </w:p>
+    <w:p>
+      <w:pPr>
+        <w:spacing w:line="480" w:lineRule="auto"/>
+        <w:jc w:val="both"/>
+        <w:rPr>
+          <w:rFonts w:ascii="Arial" w:hAnsi="Arial" w:cs="Arial"/>
+          <w:color w:val="000000" w:themeColor="text1"/>
+          <w:sz w:val="24"/>
+          <w:szCs w:val="24"/>
+        </w:rPr>
+      </w:pPr>
+    </w:p>
+    <w:p>
+      <w:pPr>
+        <w:spacing w:line="480" w:lineRule="auto"/>
+        <w:jc w:val="both"/>
+        <w:rPr>
+          <w:rFonts w:ascii="Arial" w:hAnsi="Arial" w:cs="Arial"/>
+          <w:color w:val="000000" w:themeColor="text1"/>
+          <w:sz w:val="24"/>
+          <w:szCs w:val="24"/>
+        </w:rPr>
+      </w:pPr>
+    </w:p>
+    <w:p>
+      <w:pPr>
+        <w:spacing w:line="480" w:lineRule="auto"/>
+        <w:jc w:val="both"/>
+        <w:rPr>
+          <w:rFonts w:ascii="Arial" w:hAnsi="Arial" w:cs="Arial"/>
+          <w:color w:val="000000" w:themeColor="text1"/>
+          <w:sz w:val="24"/>
+          <w:szCs w:val="24"/>
+        </w:rPr>
+      </w:pPr>
+    </w:p>
+    <w:p>
+      <w:pPr>
+        <w:spacing w:line="480" w:lineRule="auto"/>
+        <w:jc w:val="both"/>
+        <w:rPr>
+          <w:rFonts w:ascii="Arial" w:hAnsi="Arial" w:cs="Arial"/>
+          <w:color w:val="000000" w:themeColor="text1"/>
+          <w:sz w:val="24"/>
+          <w:szCs w:val="24"/>
+        </w:rPr>
+      </w:pPr>
+    </w:p>
+    <w:p>
+      <w:pPr>
+        <w:keepNext/>
+        <w:spacing w:line="480" w:lineRule="auto"/>
+        <w:jc w:val="both"/>
+      </w:pPr>
+      <w:r>
+        <w:rPr>
+          <w:rFonts w:ascii="Arial" w:hAnsi="Arial" w:cs="Arial"/>
+          <w:noProof/>
+          <w:color w:val="000000" w:themeColor="text1"/>
+          <w:sz w:val="24"/>
+          <w:szCs w:val="24"/>
+        </w:rPr>
+        <w:lastRenderedPageBreak/>
+        <w:drawing>
+          <wp:inline distT="0" distB="0" distL="0" distR="0" wp14:anchorId="2C39A54C" wp14:editId="3A872AC7">
+            <wp:extent cx="5731510" cy="2780030"/>
+            <wp:effectExtent l="19050" t="19050" r="21590" b="20320"/>
+            <wp:docPr id="13" name="Picture 13" descr="Graphical user interface, text, application&#10;&#10;Description automatically generated"/>
+            <wp:cNvGraphicFramePr>
+              <a:graphicFrameLocks xmlns:a="http://schemas.openxmlformats.org/drawingml/2006/main" noChangeAspect="1"/>
+            </wp:cNvGraphicFramePr>
+            <a:graphic xmlns:a="http://schemas.openxmlformats.org/drawingml/2006/main">
+              <a:graphicData uri="http://schemas.openxmlformats.org/drawingml/2006/picture">
+                <pic:pic xmlns:pic="http://schemas.openxmlformats.org/drawingml/2006/picture">
+                  <pic:nvPicPr>
+                    <pic:cNvPr id="13" name="Picture 13" descr="Graphical user interface, text, application&#10;&#10;Description automatically generated"/>
+                    <pic:cNvPicPr>
+                      <a:picLocks noChangeAspect="1" noChangeArrowheads="1"/>
+                    </pic:cNvPicPr>
+                  </pic:nvPicPr>
+                  <pic:blipFill>
+                    <a:blip r:embed="rId18">
+                      <a:extLst>
+                        <a:ext uri="{28A0092B-C50C-407E-A947-70E740481C1C}">
+                          <a14:useLocalDpi xmlns:a14="http://schemas.microsoft.com/office/drawing/2010/main" val="0"/>
+                        </a:ext>
+                      </a:extLst>
+                    </a:blip>
+                    <a:srcRect/>
+                    <a:stretch>
+                      <a:fillRect/>
+                    </a:stretch>
+                  </pic:blipFill>
+                  <pic:spPr bwMode="auto">
+                    <a:xfrm>
+                      <a:off x="0" y="0"/>
+                      <a:ext cx="5731510" cy="2780030"/>
+                    </a:xfrm>
+                    <a:prstGeom prst="rect">
+                      <a:avLst/>
+                    </a:prstGeom>
+                    <a:noFill/>
+                    <a:ln>
+                      <a:solidFill>
+                        <a:schemeClr val="accent1"/>
+                      </a:solidFill>
+                    </a:ln>
+                  </pic:spPr>
+                </pic:pic>
+              </a:graphicData>
+            </a:graphic>
+          </wp:inline>
+        </w:drawing>
+      </w:r>
+    </w:p>
+    <w:p>
+      <w:pPr>
+        <w:pStyle w:val="Caption"/>
+        <w:spacing w:line="480" w:lineRule="auto"/>
+        <w:jc w:val="center"/>
+        <w:rPr>
+          <w:rFonts w:ascii="Arial" w:hAnsi="Arial" w:cs="Arial"/>
+          <w:b/>
+          <w:bCs/>
+          <w:i w:val="0"/>
+          <w:iCs w:val="0"/>
+          <w:color w:val="000000" w:themeColor="text1"/>
+          <w:sz w:val="20"/>
+          <w:szCs w:val="20"/>
+          <w:u w:val="single"/>
+        </w:rPr>
+      </w:pPr>
+      <w:r>
+        <w:rPr>
+          <w:rFonts w:ascii="Arial" w:hAnsi="Arial" w:cs="Arial"/>
+          <w:b/>
+          <w:bCs/>
+          <w:i w:val="0"/>
+          <w:iCs w:val="0"/>
+          <w:color w:val="000000" w:themeColor="text1"/>
+          <w:sz w:val="20"/>
+          <w:szCs w:val="20"/>
+          <w:u w:val="single"/>
+        </w:rPr>
+        <w:t xml:space="preserve">Figure </w:t>
+      </w:r>
+      <w:r>
+        <w:rPr>
+          <w:rFonts w:ascii="Arial" w:hAnsi="Arial" w:cs="Arial"/>
+          <w:b/>
+          <w:bCs/>
+          <w:i w:val="0"/>
+          <w:iCs w:val="0"/>
+          <w:color w:val="000000" w:themeColor="text1"/>
+          <w:sz w:val="20"/>
+          <w:szCs w:val="20"/>
+          <w:u w:val="single"/>
+        </w:rPr>
+        <w:t>11</w:t>
+      </w:r>
+      <w:r>
+        <w:rPr>
+          <w:rFonts w:ascii="Arial" w:hAnsi="Arial" w:cs="Arial"/>
+          <w:b/>
+          <w:bCs/>
+          <w:i w:val="0"/>
+          <w:iCs w:val="0"/>
+          <w:color w:val="000000" w:themeColor="text1"/>
+          <w:sz w:val="20"/>
+          <w:szCs w:val="20"/>
+          <w:u w:val="single"/>
+        </w:rPr>
+        <w:t xml:space="preserve"> – </w:t>
+      </w:r>
+      <w:r>
+        <w:rPr>
+          <w:rFonts w:ascii="Arial" w:hAnsi="Arial" w:cs="Arial"/>
+          <w:b/>
+          <w:bCs/>
+          <w:i w:val="0"/>
+          <w:iCs w:val="0"/>
+          <w:color w:val="000000" w:themeColor="text1"/>
+          <w:sz w:val="20"/>
+          <w:szCs w:val="20"/>
+          <w:u w:val="single"/>
+        </w:rPr>
+        <w:t>Web Application Response to the User Showing no Session Cookie</w:t>
+      </w:r>
+    </w:p>
+    <w:p/>
+    <w:p>
+      <w:pPr>
+        <w:keepNext/>
+        <w:spacing w:line="480" w:lineRule="auto"/>
+        <w:jc w:val="both"/>
+      </w:pPr>
+      <w:r>
+        <w:rPr>
+          <w:rFonts w:ascii="Arial" w:hAnsi="Arial" w:cs="Arial"/>
+          <w:noProof/>
+          <w:color w:val="000000" w:themeColor="text1"/>
+          <w:sz w:val="24"/>
+          <w:szCs w:val="24"/>
+        </w:rPr>
+        <w:drawing>
+          <wp:inline distT="0" distB="0" distL="0" distR="0" wp14:anchorId="7BFEEAE8" wp14:editId="021E38C5">
+            <wp:extent cx="5724525" cy="3552825"/>
+            <wp:effectExtent l="19050" t="19050" r="28575" b="28575"/>
+            <wp:docPr id="12" name="Picture 12"/>
+            <wp:cNvGraphicFramePr>
+              <a:graphicFrameLocks xmlns:a="http://schemas.openxmlformats.org/drawingml/2006/main" noChangeAspect="1"/>
+            </wp:cNvGraphicFramePr>
+            <a:graphic xmlns:a="http://schemas.openxmlformats.org/drawingml/2006/main">
+              <a:graphicData uri="http://schemas.openxmlformats.org/drawingml/2006/picture">
+                <pic:pic xmlns:pic="http://schemas.openxmlformats.org/drawingml/2006/picture">
+                  <pic:nvPicPr>
+                    <pic:cNvPr id="0" name="Picture 3"/>
+                    <pic:cNvPicPr>
+                      <a:picLocks noChangeAspect="1" noChangeArrowheads="1"/>
+                    </pic:cNvPicPr>
+                  </pic:nvPicPr>
+                  <pic:blipFill>
+                    <a:blip r:embed="rId19">
+                      <a:extLst>
+                        <a:ext uri="{28A0092B-C50C-407E-A947-70E740481C1C}">
+                          <a14:useLocalDpi xmlns:a14="http://schemas.microsoft.com/office/drawing/2010/main" val="0"/>
+                        </a:ext>
+                      </a:extLst>
+                    </a:blip>
+                    <a:srcRect/>
+                    <a:stretch>
+                      <a:fillRect/>
+                    </a:stretch>
+                  </pic:blipFill>
+                  <pic:spPr bwMode="auto">
+                    <a:xfrm>
+                      <a:off x="0" y="0"/>
+                      <a:ext cx="5724525" cy="3552825"/>
+                    </a:xfrm>
+                    <a:prstGeom prst="rect">
+                      <a:avLst/>
+                    </a:prstGeom>
+                    <a:noFill/>
+                    <a:ln>
+                      <a:solidFill>
+                        <a:schemeClr val="accent1"/>
+                      </a:solidFill>
+                    </a:ln>
+                  </pic:spPr>
+                </pic:pic>
+              </a:graphicData>
+            </a:graphic>
+          </wp:inline>
+        </w:drawing>
+      </w:r>
+    </w:p>
+    <w:p>
+      <w:pPr>
+        <w:pStyle w:val="Caption"/>
+        <w:spacing w:line="480" w:lineRule="auto"/>
+        <w:jc w:val="center"/>
+        <w:rPr>
+          <w:rFonts w:ascii="Arial" w:hAnsi="Arial" w:cs="Arial"/>
+          <w:b/>
+          <w:bCs/>
+          <w:i w:val="0"/>
+          <w:iCs w:val="0"/>
+          <w:color w:val="000000" w:themeColor="text1"/>
+          <w:sz w:val="20"/>
+          <w:szCs w:val="20"/>
+          <w:u w:val="single"/>
+        </w:rPr>
+      </w:pPr>
+      <w:r>
+        <w:rPr>
+          <w:rFonts w:ascii="Arial" w:hAnsi="Arial" w:cs="Arial"/>
+          <w:b/>
+          <w:bCs/>
+          <w:i w:val="0"/>
+          <w:iCs w:val="0"/>
+          <w:color w:val="000000" w:themeColor="text1"/>
+          <w:sz w:val="20"/>
+          <w:szCs w:val="20"/>
+          <w:u w:val="single"/>
+        </w:rPr>
+        <w:t xml:space="preserve">Figure </w:t>
+      </w:r>
+      <w:r>
+        <w:rPr>
+          <w:rFonts w:ascii="Arial" w:hAnsi="Arial" w:cs="Arial"/>
+          <w:b/>
+          <w:bCs/>
+          <w:i w:val="0"/>
+          <w:iCs w:val="0"/>
+          <w:color w:val="000000" w:themeColor="text1"/>
+          <w:sz w:val="20"/>
+          <w:szCs w:val="20"/>
+          <w:u w:val="single"/>
+        </w:rPr>
+        <w:t>12</w:t>
+      </w:r>
+      <w:r>
+        <w:rPr>
+          <w:rFonts w:ascii="Arial" w:hAnsi="Arial" w:cs="Arial"/>
+          <w:b/>
+          <w:bCs/>
+          <w:i w:val="0"/>
+          <w:iCs w:val="0"/>
+          <w:color w:val="000000" w:themeColor="text1"/>
+          <w:sz w:val="20"/>
+          <w:szCs w:val="20"/>
+          <w:u w:val="single"/>
+        </w:rPr>
+        <w:t xml:space="preserve"> – </w:t>
+      </w:r>
+      <w:r>
+        <w:rPr>
+          <w:rFonts w:ascii="Arial" w:hAnsi="Arial" w:cs="Arial"/>
+          <w:b/>
+          <w:bCs/>
+          <w:i w:val="0"/>
+          <w:iCs w:val="0"/>
+          <w:color w:val="000000" w:themeColor="text1"/>
+          <w:sz w:val="20"/>
+          <w:szCs w:val="20"/>
+          <w:u w:val="single"/>
+        </w:rPr>
+        <w:t xml:space="preserve">Web Application Response to the User who entered an Incorrect </w:t>
+      </w:r>
+      <w:r>
+        <w:rPr>
+          <w:rFonts w:ascii="Arial" w:hAnsi="Arial" w:cs="Arial"/>
+          <w:b/>
+          <w:bCs/>
+          <w:i w:val="0"/>
+          <w:iCs w:val="0"/>
+          <w:color w:val="000000" w:themeColor="text1"/>
+          <w:sz w:val="20"/>
+          <w:szCs w:val="20"/>
+          <w:u w:val="single"/>
+        </w:rPr>
+        <w:t>Username</w:t>
+      </w:r>
+    </w:p>
+    <w:p>
+      <w:pPr>
+        <w:spacing w:line="480" w:lineRule="auto"/>
+        <w:jc w:val="both"/>
+      </w:pPr>
+    </w:p>
+    <w:p>
+      <w:pPr>
+        <w:spacing w:line="480" w:lineRule="auto"/>
+        <w:jc w:val="both"/>
+      </w:pPr>
+    </w:p>
+    <w:p>
+      <w:pPr>
+        <w:spacing w:line="480" w:lineRule="auto"/>
+        <w:jc w:val="both"/>
+        <w:rPr>
+          <w:rFonts w:ascii="Arial" w:hAnsi="Arial" w:cs="Arial"/>
+          <w:sz w:val="24"/>
+          <w:szCs w:val="24"/>
+        </w:rPr>
+      </w:pPr>
+      <w:r>
+        <w:rPr>
+          <w:rFonts w:ascii="Arial" w:hAnsi="Arial" w:cs="Arial"/>
+          <w:sz w:val="24"/>
+          <w:szCs w:val="24"/>
+        </w:rPr>
+        <w:lastRenderedPageBreak/>
+        <w:t>Should the username exist but the password be incorrect the flag of “F” is returned to the main web application by the microservice (Figure 13), and the browser displays the message as seen in figure 14</w:t>
+      </w:r>
+    </w:p>
+    <w:p>
+      <w:pPr>
+        <w:keepNext/>
+      </w:pPr>
+      <w:r>
+        <w:rPr>
+          <w:noProof/>
+        </w:rPr>
+        <w:drawing>
+          <wp:inline distT="0" distB="0" distL="0" distR="0" wp14:anchorId="40251E3C" wp14:editId="5ABD916B">
+            <wp:extent cx="5724525" cy="3810000"/>
+            <wp:effectExtent l="0" t="0" r="9525" b="0"/>
+            <wp:docPr id="15" name="Picture 15"/>
+            <wp:cNvGraphicFramePr>
+              <a:graphicFrameLocks xmlns:a="http://schemas.openxmlformats.org/drawingml/2006/main" noChangeAspect="1"/>
+            </wp:cNvGraphicFramePr>
+            <a:graphic xmlns:a="http://schemas.openxmlformats.org/drawingml/2006/main">
+              <a:graphicData uri="http://schemas.openxmlformats.org/drawingml/2006/picture">
+                <pic:pic xmlns:pic="http://schemas.openxmlformats.org/drawingml/2006/picture">
+                  <pic:nvPicPr>
+                    <pic:cNvPr id="0" name="Picture 6"/>
+                    <pic:cNvPicPr>
+                      <a:picLocks noChangeAspect="1" noChangeArrowheads="1"/>
+                    </pic:cNvPicPr>
+                  </pic:nvPicPr>
+                  <pic:blipFill>
+                    <a:blip r:embed="rId20">
+                      <a:extLst>
+                        <a:ext uri="{28A0092B-C50C-407E-A947-70E740481C1C}">
+                          <a14:useLocalDpi xmlns:a14="http://schemas.microsoft.com/office/drawing/2010/main" val="0"/>
+                        </a:ext>
+                      </a:extLst>
+                    </a:blip>
+                    <a:srcRect/>
+                    <a:stretch>
+                      <a:fillRect/>
+                    </a:stretch>
+                  </pic:blipFill>
+                  <pic:spPr bwMode="auto">
+                    <a:xfrm>
+                      <a:off x="0" y="0"/>
+                      <a:ext cx="5724525" cy="3810000"/>
+                    </a:xfrm>
+                    <a:prstGeom prst="rect">
+                      <a:avLst/>
+                    </a:prstGeom>
+                    <a:noFill/>
+                    <a:ln>
+                      <a:noFill/>
+                    </a:ln>
+                  </pic:spPr>
+                </pic:pic>
+              </a:graphicData>
+            </a:graphic>
+          </wp:inline>
+        </w:drawing>
+      </w:r>
+    </w:p>
+    <w:p>
+      <w:pPr>
+        <w:pStyle w:val="Caption"/>
+        <w:spacing w:line="480" w:lineRule="auto"/>
+        <w:jc w:val="center"/>
+        <w:rPr>
+          <w:rFonts w:ascii="Arial" w:hAnsi="Arial" w:cs="Arial"/>
+          <w:b/>
+          <w:bCs/>
+          <w:i w:val="0"/>
+          <w:iCs w:val="0"/>
+          <w:color w:val="000000" w:themeColor="text1"/>
+          <w:sz w:val="20"/>
+          <w:szCs w:val="20"/>
+          <w:u w:val="single"/>
+        </w:rPr>
+      </w:pPr>
+      <w:r>
+        <w:rPr>
+          <w:rFonts w:ascii="Arial" w:hAnsi="Arial" w:cs="Arial"/>
+          <w:b/>
+          <w:bCs/>
+          <w:i w:val="0"/>
+          <w:iCs w:val="0"/>
+          <w:color w:val="000000" w:themeColor="text1"/>
+          <w:sz w:val="20"/>
+          <w:szCs w:val="20"/>
+          <w:u w:val="single"/>
+        </w:rPr>
+        <w:t xml:space="preserve">Figure </w:t>
+      </w:r>
+      <w:r>
+        <w:rPr>
+          <w:rFonts w:ascii="Arial" w:hAnsi="Arial" w:cs="Arial"/>
+          <w:b/>
+          <w:bCs/>
+          <w:i w:val="0"/>
+          <w:iCs w:val="0"/>
+          <w:color w:val="000000" w:themeColor="text1"/>
+          <w:sz w:val="20"/>
+          <w:szCs w:val="20"/>
+          <w:u w:val="single"/>
+        </w:rPr>
+        <w:t>1</w:t>
+      </w:r>
+      <w:r>
+        <w:rPr>
+          <w:rFonts w:ascii="Arial" w:hAnsi="Arial" w:cs="Arial"/>
+          <w:b/>
+          <w:bCs/>
+          <w:i w:val="0"/>
+          <w:iCs w:val="0"/>
+          <w:color w:val="000000" w:themeColor="text1"/>
+          <w:sz w:val="20"/>
+          <w:szCs w:val="20"/>
+          <w:u w:val="single"/>
+        </w:rPr>
+        <w:t>3</w:t>
+      </w:r>
+      <w:r>
+        <w:rPr>
+          <w:rFonts w:ascii="Arial" w:hAnsi="Arial" w:cs="Arial"/>
+          <w:b/>
+          <w:bCs/>
+          <w:i w:val="0"/>
+          <w:iCs w:val="0"/>
+          <w:color w:val="000000" w:themeColor="text1"/>
+          <w:sz w:val="20"/>
+          <w:szCs w:val="20"/>
+          <w:u w:val="single"/>
+        </w:rPr>
+        <w:t xml:space="preserve"> – </w:t>
+      </w:r>
+      <w:r>
+        <w:rPr>
+          <w:rFonts w:ascii="Arial" w:hAnsi="Arial" w:cs="Arial"/>
+          <w:b/>
+          <w:bCs/>
+          <w:i w:val="0"/>
+          <w:iCs w:val="0"/>
+          <w:color w:val="000000" w:themeColor="text1"/>
+          <w:sz w:val="20"/>
+          <w:szCs w:val="20"/>
+          <w:u w:val="single"/>
+        </w:rPr>
+        <w:t>Wireshark Capture of the Returned “F” Flag from the Microservice</w:t>
+      </w:r>
+    </w:p>
+    <w:p>
+      <w:pPr>
+        <w:keepNext/>
+        <w:jc w:val="center"/>
+      </w:pPr>
+      <w:r>
+        <w:rPr>
+          <w:noProof/>
+        </w:rPr>
+        <w:drawing>
+          <wp:inline distT="0" distB="0" distL="0" distR="0" wp14:anchorId="7325FD89" wp14:editId="4B75C84C">
+            <wp:extent cx="4838700" cy="3027207"/>
+            <wp:effectExtent l="0" t="0" r="0" b="1905"/>
+            <wp:docPr id="14" name="Picture 14" descr="Graphical user interface, text, application&#10;&#10;Description automatically generated"/>
+            <wp:cNvGraphicFramePr>
+              <a:graphicFrameLocks xmlns:a="http://schemas.openxmlformats.org/drawingml/2006/main" noChangeAspect="1"/>
+            </wp:cNvGraphicFramePr>
+            <a:graphic xmlns:a="http://schemas.openxmlformats.org/drawingml/2006/main">
+              <a:graphicData uri="http://schemas.openxmlformats.org/drawingml/2006/picture">
+                <pic:pic xmlns:pic="http://schemas.openxmlformats.org/drawingml/2006/picture">
+                  <pic:nvPicPr>
+                    <pic:cNvPr id="14" name="Picture 14" descr="Graphical user interface, text, application&#10;&#10;Description automatically generated"/>
+                    <pic:cNvPicPr>
+                      <a:picLocks noChangeAspect="1" noChangeArrowheads="1"/>
+                    </pic:cNvPicPr>
+                  </pic:nvPicPr>
+                  <pic:blipFill>
+                    <a:blip r:embed="rId21">
+                      <a:extLst>
+                        <a:ext uri="{28A0092B-C50C-407E-A947-70E740481C1C}">
+                          <a14:useLocalDpi xmlns:a14="http://schemas.microsoft.com/office/drawing/2010/main" val="0"/>
+                        </a:ext>
+                      </a:extLst>
+                    </a:blip>
+                    <a:srcRect/>
+                    <a:stretch>
+                      <a:fillRect/>
+                    </a:stretch>
+                  </pic:blipFill>
+                  <pic:spPr bwMode="auto">
+                    <a:xfrm>
+                      <a:off x="0" y="0"/>
+                      <a:ext cx="4845161" cy="3031249"/>
+                    </a:xfrm>
+                    <a:prstGeom prst="rect">
+                      <a:avLst/>
+                    </a:prstGeom>
+                    <a:noFill/>
+                    <a:ln>
+                      <a:noFill/>
+                    </a:ln>
+                  </pic:spPr>
+                </pic:pic>
+              </a:graphicData>
+            </a:graphic>
+          </wp:inline>
+        </w:drawing>
+      </w:r>
+    </w:p>
+    <w:p>
+      <w:pPr>
+        <w:pStyle w:val="Caption"/>
+        <w:spacing w:line="480" w:lineRule="auto"/>
+        <w:jc w:val="center"/>
+        <w:rPr>
+          <w:rFonts w:ascii="Arial" w:hAnsi="Arial" w:cs="Arial"/>
+          <w:b/>
+          <w:bCs/>
+          <w:i w:val="0"/>
+          <w:iCs w:val="0"/>
+          <w:color w:val="000000" w:themeColor="text1"/>
+          <w:sz w:val="20"/>
+          <w:szCs w:val="20"/>
+          <w:u w:val="single"/>
+        </w:rPr>
+      </w:pPr>
+      <w:r>
+        <w:rPr>
+          <w:rFonts w:ascii="Arial" w:hAnsi="Arial" w:cs="Arial"/>
+          <w:b/>
+          <w:bCs/>
+          <w:i w:val="0"/>
+          <w:iCs w:val="0"/>
+          <w:color w:val="000000" w:themeColor="text1"/>
+          <w:sz w:val="20"/>
+          <w:szCs w:val="20"/>
+          <w:u w:val="single"/>
+        </w:rPr>
+        <w:t xml:space="preserve">Figure </w:t>
+      </w:r>
+      <w:r>
+        <w:rPr>
+          <w:rFonts w:ascii="Arial" w:hAnsi="Arial" w:cs="Arial"/>
+          <w:b/>
+          <w:bCs/>
+          <w:i w:val="0"/>
+          <w:iCs w:val="0"/>
+          <w:color w:val="000000" w:themeColor="text1"/>
+          <w:sz w:val="20"/>
+          <w:szCs w:val="20"/>
+          <w:u w:val="single"/>
+        </w:rPr>
+        <w:t>1</w:t>
+      </w:r>
+      <w:r>
+        <w:rPr>
+          <w:rFonts w:ascii="Arial" w:hAnsi="Arial" w:cs="Arial"/>
+          <w:b/>
+          <w:bCs/>
+          <w:i w:val="0"/>
+          <w:iCs w:val="0"/>
+          <w:color w:val="000000" w:themeColor="text1"/>
+          <w:sz w:val="20"/>
+          <w:szCs w:val="20"/>
+          <w:u w:val="single"/>
+        </w:rPr>
+        <w:t>4</w:t>
+      </w:r>
+      <w:r>
+        <w:rPr>
+          <w:rFonts w:ascii="Arial" w:hAnsi="Arial" w:cs="Arial"/>
+          <w:b/>
+          <w:bCs/>
+          <w:i w:val="0"/>
+          <w:iCs w:val="0"/>
+          <w:color w:val="000000" w:themeColor="text1"/>
+          <w:sz w:val="20"/>
+          <w:szCs w:val="20"/>
+          <w:u w:val="single"/>
+        </w:rPr>
+        <w:t xml:space="preserve"> – </w:t>
+      </w:r>
+      <w:r>
+        <w:rPr>
+          <w:rFonts w:ascii="Arial" w:hAnsi="Arial" w:cs="Arial"/>
+          <w:b/>
+          <w:bCs/>
+          <w:i w:val="0"/>
+          <w:iCs w:val="0"/>
+          <w:color w:val="000000" w:themeColor="text1"/>
+          <w:sz w:val="20"/>
+          <w:szCs w:val="20"/>
+          <w:u w:val="single"/>
+        </w:rPr>
+        <w:t>Web Application Response to the User who entered an Incorrect Password</w:t>
+      </w:r>
+    </w:p>
+    <w:p>
+      <w:pPr>
+        <w:pStyle w:val="Caption"/>
       </w:pPr>
     </w:p>
     <w:sectPr>
-      <w:footerReference w:type="default" r:id="rId17"/>
+      <w:footerReference w:type="default" r:id="rId22"/>
       <w:pgSz w:w="11906" w:h="16838"/>
       <w:pgMar w:top="1440" w:right="1440" w:bottom="1440" w:left="1440" w:header="708" w:footer="708" w:gutter="0"/>
       <w:cols w:space="708"/>

</xml_diff>